<commit_message>
functions ducumentaion + experimental part
</commit_message>
<xml_diff>
--- a/documentaion.docx
+++ b/documentaion.docx
@@ -1952,9 +1952,6 @@
         <w:bidi/>
         <w:spacing w:line="360" w:lineRule="auto"/>
         <w:jc w:val="both"/>
-        <w:rPr>
-          <w:rtl/>
-        </w:rPr>
       </w:pPr>
       <w:r>
         <w:rPr>
@@ -2034,6 +2031,3050 @@
         </w:rPr>
         <w:t xml:space="preserve"> הפונקציות מחזירות את הערך המקסימלי, השורש, והגודל שתיחזקנו בהגדרות העץ ולכן מוחזרים בזמן קבוע.</w:t>
       </w:r>
+    </w:p>
+    <w:p>
+      <w:pPr>
+        <w:bidi/>
+        <w:spacing w:line="360" w:lineRule="auto"/>
+        <w:jc w:val="center"/>
+        <w:rPr>
+          <w:b/>
+          <w:bCs/>
+          <w:sz w:val="28"/>
+          <w:szCs w:val="28"/>
+          <w:u w:val="single"/>
+          <w:rtl/>
+        </w:rPr>
+      </w:pPr>
+      <w:r>
+        <w:rPr>
+          <w:b/>
+          <w:bCs/>
+          <w:sz w:val="28"/>
+          <w:szCs w:val="28"/>
+          <w:u w:val="single"/>
+          <w:rtl/>
+        </w:rPr>
+        <w:br w:type="column"/>
+      </w:r>
+      <w:r>
+        <w:rPr>
+          <w:rFonts w:hint="cs"/>
+          <w:b/>
+          <w:bCs/>
+          <w:sz w:val="28"/>
+          <w:szCs w:val="28"/>
+          <w:u w:val="single"/>
+          <w:rtl/>
+        </w:rPr>
+        <w:lastRenderedPageBreak/>
+        <w:t>החלק הניסויי/תיאורטי</w:t>
+      </w:r>
+    </w:p>
+    <w:p>
+      <w:pPr>
+        <w:bidi/>
+        <w:spacing w:line="360" w:lineRule="auto"/>
+        <w:rPr>
+          <w:color w:val="595959" w:themeColor="text1" w:themeTint="A6"/>
+          <w:rtl/>
+        </w:rPr>
+      </w:pPr>
+      <w:r>
+        <w:rPr>
+          <w:rFonts w:hint="cs"/>
+          <w:b/>
+          <w:bCs/>
+          <w:u w:val="single"/>
+          <w:rtl/>
+        </w:rPr>
+        <w:t>שאלה 1:</w:t>
+      </w:r>
+      <w:r>
+        <w:rPr>
+          <w:rFonts w:hint="cs"/>
+          <w:rtl/>
+        </w:rPr>
+        <w:t xml:space="preserve"> </w:t>
+      </w:r>
+      <w:r>
+        <w:rPr>
+          <w:rFonts w:hint="cs"/>
+          <w:color w:val="595959" w:themeColor="text1" w:themeTint="A6"/>
+          <w:rtl/>
+        </w:rPr>
+        <w:t>"יש</w:t>
+      </w:r>
+      <w:r>
+        <w:rPr>
+          <w:color w:val="595959" w:themeColor="text1" w:themeTint="A6"/>
+          <w:rtl/>
+        </w:rPr>
+        <w:t xml:space="preserve"> למלא בטבלה הבאה את סך עלויות האיזון ללא גלגולים עבור כל אחד מהניסויים. הסבירו מהו החסם העליון התאורטי על סך עלויות האיזון כולל גלגולים, והאם הערכים בטבלה מתאימים. לסיום, נמקו מדוע תוספת הגלגולים לספירה אינה משנה אסימפטוטי</w:t>
+      </w:r>
+      <w:r>
+        <w:rPr>
+          <w:rFonts w:hint="cs"/>
+          <w:color w:val="595959" w:themeColor="text1" w:themeTint="A6"/>
+          <w:rtl/>
+        </w:rPr>
+        <w:t>ת."</w:t>
+      </w:r>
+    </w:p>
+    <w:tbl>
+      <w:tblPr>
+        <w:tblW w:w="0" w:type="auto"/>
+        <w:jc w:val="right"/>
+        <w:tblBorders>
+          <w:top w:val="single" w:sz="4" w:space="0" w:color="auto"/>
+          <w:left w:val="single" w:sz="4" w:space="0" w:color="auto"/>
+          <w:bottom w:val="single" w:sz="4" w:space="0" w:color="auto"/>
+          <w:right w:val="single" w:sz="4" w:space="0" w:color="auto"/>
+          <w:insideH w:val="single" w:sz="4" w:space="0" w:color="auto"/>
+          <w:insideV w:val="single" w:sz="4" w:space="0" w:color="auto"/>
+        </w:tblBorders>
+        <w:tblLook w:val="04A0" w:firstRow="1" w:lastRow="0" w:firstColumn="1" w:lastColumn="0" w:noHBand="0" w:noVBand="1"/>
+      </w:tblPr>
+      <w:tblGrid>
+        <w:gridCol w:w="2754"/>
+        <w:gridCol w:w="2083"/>
+        <w:gridCol w:w="1844"/>
+        <w:gridCol w:w="1592"/>
+        <w:gridCol w:w="1077"/>
+      </w:tblGrid>
+      <w:tr>
+        <w:trPr>
+          <w:jc w:val="right"/>
+        </w:trPr>
+        <w:tc>
+          <w:tcPr>
+            <w:tcW w:w="0" w:type="auto"/>
+            <w:hideMark/>
+          </w:tcPr>
+          <w:p>
+            <w:pPr>
+              <w:bidi/>
+            </w:pPr>
+            <w:r>
+              <w:rPr>
+                <w:rtl/>
+              </w:rPr>
+              <w:t xml:space="preserve">עלות </w:t>
+            </w:r>
+            <w:r>
+              <w:rPr>
+                <w:rFonts w:hint="cs"/>
+                <w:rtl/>
+              </w:rPr>
+              <w:t>איזון במערך עם היפוכים סמוכים אקראיים</w:t>
+            </w:r>
+          </w:p>
+        </w:tc>
+        <w:tc>
+          <w:tcPr>
+            <w:tcW w:w="0" w:type="auto"/>
+            <w:hideMark/>
+          </w:tcPr>
+          <w:p>
+            <w:pPr>
+              <w:bidi/>
+            </w:pPr>
+            <w:r>
+              <w:rPr>
+                <w:rFonts w:hint="cs"/>
+                <w:rtl/>
+              </w:rPr>
+              <w:t>עלות איזון ב</w:t>
+            </w:r>
+            <w:r>
+              <w:rPr>
+                <w:rtl/>
+              </w:rPr>
+              <w:t xml:space="preserve">מערך </w:t>
+            </w:r>
+            <w:r>
+              <w:rPr>
+                <w:rFonts w:hint="cs"/>
+                <w:rtl/>
+              </w:rPr>
+              <w:t>מסודר אקראית</w:t>
+            </w:r>
+          </w:p>
+        </w:tc>
+        <w:tc>
+          <w:tcPr>
+            <w:tcW w:w="0" w:type="auto"/>
+            <w:hideMark/>
+          </w:tcPr>
+          <w:p>
+            <w:pPr>
+              <w:bidi/>
+            </w:pPr>
+            <w:r>
+              <w:rPr>
+                <w:rFonts w:hint="cs"/>
+                <w:rtl/>
+              </w:rPr>
+              <w:t>עלות איזון ב</w:t>
+            </w:r>
+            <w:r>
+              <w:rPr>
+                <w:rtl/>
+              </w:rPr>
+              <w:t>מערך ממוין-הפוך</w:t>
+            </w:r>
+          </w:p>
+        </w:tc>
+        <w:tc>
+          <w:tcPr>
+            <w:tcW w:w="0" w:type="auto"/>
+            <w:hideMark/>
+          </w:tcPr>
+          <w:p>
+            <w:pPr>
+              <w:bidi/>
+            </w:pPr>
+            <w:r>
+              <w:rPr>
+                <w:rFonts w:hint="cs"/>
+                <w:rtl/>
+              </w:rPr>
+              <w:t>עלות איזון במערך ממוין</w:t>
+            </w:r>
+          </w:p>
+        </w:tc>
+        <w:tc>
+          <w:tcPr>
+            <w:tcW w:w="0" w:type="auto"/>
+            <w:hideMark/>
+          </w:tcPr>
+          <w:p>
+            <w:pPr>
+              <w:bidi/>
+              <w:rPr>
+                <w:rFonts w:hint="cs"/>
+                <w:rtl/>
+              </w:rPr>
+            </w:pPr>
+            <w:r>
+              <w:rPr>
+                <w:rFonts w:hint="cs"/>
+                <w:rtl/>
+              </w:rPr>
+              <w:t>מספר סידורי</w:t>
+            </w:r>
+          </w:p>
+        </w:tc>
+      </w:tr>
+      <w:tr>
+        <w:trPr>
+          <w:jc w:val="right"/>
+        </w:trPr>
+        <w:tc>
+          <w:tcPr>
+            <w:tcW w:w="0" w:type="auto"/>
+            <w:hideMark/>
+          </w:tcPr>
+          <w:p>
+            <w:pPr>
+              <w:bidi/>
+            </w:pPr>
+            <w:r>
+              <w:t>596</w:t>
+            </w:r>
+          </w:p>
+        </w:tc>
+        <w:tc>
+          <w:tcPr>
+            <w:tcW w:w="0" w:type="auto"/>
+            <w:hideMark/>
+          </w:tcPr>
+          <w:p>
+            <w:pPr>
+              <w:bidi/>
+            </w:pPr>
+            <w:r>
+              <w:t>482</w:t>
+            </w:r>
+          </w:p>
+        </w:tc>
+        <w:tc>
+          <w:tcPr>
+            <w:tcW w:w="0" w:type="auto"/>
+            <w:hideMark/>
+          </w:tcPr>
+          <w:p>
+            <w:pPr>
+              <w:bidi/>
+            </w:pPr>
+            <w:r>
+              <w:t>644</w:t>
+            </w:r>
+          </w:p>
+        </w:tc>
+        <w:tc>
+          <w:tcPr>
+            <w:tcW w:w="0" w:type="auto"/>
+            <w:hideMark/>
+          </w:tcPr>
+          <w:p>
+            <w:pPr>
+              <w:bidi/>
+            </w:pPr>
+            <w:r>
+              <w:t>644</w:t>
+            </w:r>
+          </w:p>
+        </w:tc>
+        <w:tc>
+          <w:tcPr>
+            <w:tcW w:w="0" w:type="auto"/>
+            <w:hideMark/>
+          </w:tcPr>
+          <w:p>
+            <w:pPr>
+              <w:bidi/>
+            </w:pPr>
+            <w:r>
+              <w:t>1</w:t>
+            </w:r>
+          </w:p>
+        </w:tc>
+      </w:tr>
+      <w:tr>
+        <w:trPr>
+          <w:jc w:val="right"/>
+        </w:trPr>
+        <w:tc>
+          <w:tcPr>
+            <w:tcW w:w="0" w:type="auto"/>
+            <w:hideMark/>
+          </w:tcPr>
+          <w:p>
+            <w:pPr>
+              <w:bidi/>
+            </w:pPr>
+            <w:r>
+              <w:t>1209</w:t>
+            </w:r>
+          </w:p>
+        </w:tc>
+        <w:tc>
+          <w:tcPr>
+            <w:tcW w:w="0" w:type="auto"/>
+            <w:hideMark/>
+          </w:tcPr>
+          <w:p>
+            <w:pPr>
+              <w:bidi/>
+            </w:pPr>
+            <w:r>
+              <w:t>993</w:t>
+            </w:r>
+          </w:p>
+        </w:tc>
+        <w:tc>
+          <w:tcPr>
+            <w:tcW w:w="0" w:type="auto"/>
+            <w:hideMark/>
+          </w:tcPr>
+          <w:p>
+            <w:pPr>
+              <w:bidi/>
+            </w:pPr>
+            <w:r>
+              <w:t>1308</w:t>
+            </w:r>
+          </w:p>
+        </w:tc>
+        <w:tc>
+          <w:tcPr>
+            <w:tcW w:w="0" w:type="auto"/>
+            <w:hideMark/>
+          </w:tcPr>
+          <w:p>
+            <w:pPr>
+              <w:bidi/>
+            </w:pPr>
+            <w:r>
+              <w:t>1308</w:t>
+            </w:r>
+          </w:p>
+        </w:tc>
+        <w:tc>
+          <w:tcPr>
+            <w:tcW w:w="0" w:type="auto"/>
+            <w:hideMark/>
+          </w:tcPr>
+          <w:p>
+            <w:pPr>
+              <w:bidi/>
+            </w:pPr>
+            <w:r>
+              <w:t>2</w:t>
+            </w:r>
+          </w:p>
+        </w:tc>
+      </w:tr>
+      <w:tr>
+        <w:trPr>
+          <w:jc w:val="right"/>
+        </w:trPr>
+        <w:tc>
+          <w:tcPr>
+            <w:tcW w:w="0" w:type="auto"/>
+            <w:hideMark/>
+          </w:tcPr>
+          <w:p>
+            <w:pPr>
+              <w:bidi/>
+            </w:pPr>
+            <w:r>
+              <w:t>2505</w:t>
+            </w:r>
+          </w:p>
+        </w:tc>
+        <w:tc>
+          <w:tcPr>
+            <w:tcW w:w="0" w:type="auto"/>
+            <w:hideMark/>
+          </w:tcPr>
+          <w:p>
+            <w:pPr>
+              <w:bidi/>
+            </w:pPr>
+            <w:r>
+              <w:t>1960</w:t>
+            </w:r>
+          </w:p>
+        </w:tc>
+        <w:tc>
+          <w:tcPr>
+            <w:tcW w:w="0" w:type="auto"/>
+            <w:hideMark/>
+          </w:tcPr>
+          <w:p>
+            <w:pPr>
+              <w:bidi/>
+            </w:pPr>
+            <w:r>
+              <w:t>2638</w:t>
+            </w:r>
+          </w:p>
+        </w:tc>
+        <w:tc>
+          <w:tcPr>
+            <w:tcW w:w="0" w:type="auto"/>
+            <w:hideMark/>
+          </w:tcPr>
+          <w:p>
+            <w:pPr>
+              <w:bidi/>
+            </w:pPr>
+            <w:r>
+              <w:t>2638</w:t>
+            </w:r>
+          </w:p>
+        </w:tc>
+        <w:tc>
+          <w:tcPr>
+            <w:tcW w:w="0" w:type="auto"/>
+            <w:hideMark/>
+          </w:tcPr>
+          <w:p>
+            <w:pPr>
+              <w:bidi/>
+            </w:pPr>
+            <w:r>
+              <w:t>3</w:t>
+            </w:r>
+          </w:p>
+        </w:tc>
+      </w:tr>
+      <w:tr>
+        <w:trPr>
+          <w:jc w:val="right"/>
+        </w:trPr>
+        <w:tc>
+          <w:tcPr>
+            <w:tcW w:w="0" w:type="auto"/>
+            <w:hideMark/>
+          </w:tcPr>
+          <w:p>
+            <w:pPr>
+              <w:bidi/>
+            </w:pPr>
+            <w:r>
+              <w:t>4938</w:t>
+            </w:r>
+          </w:p>
+        </w:tc>
+        <w:tc>
+          <w:tcPr>
+            <w:tcW w:w="0" w:type="auto"/>
+            <w:hideMark/>
+          </w:tcPr>
+          <w:p>
+            <w:pPr>
+              <w:bidi/>
+            </w:pPr>
+            <w:r>
+              <w:t>3837</w:t>
+            </w:r>
+          </w:p>
+        </w:tc>
+        <w:tc>
+          <w:tcPr>
+            <w:tcW w:w="0" w:type="auto"/>
+            <w:hideMark/>
+          </w:tcPr>
+          <w:p>
+            <w:pPr>
+              <w:bidi/>
+            </w:pPr>
+            <w:r>
+              <w:t>5300</w:t>
+            </w:r>
+          </w:p>
+        </w:tc>
+        <w:tc>
+          <w:tcPr>
+            <w:tcW w:w="0" w:type="auto"/>
+            <w:hideMark/>
+          </w:tcPr>
+          <w:p>
+            <w:pPr>
+              <w:bidi/>
+            </w:pPr>
+            <w:r>
+              <w:t>5300</w:t>
+            </w:r>
+          </w:p>
+        </w:tc>
+        <w:tc>
+          <w:tcPr>
+            <w:tcW w:w="0" w:type="auto"/>
+            <w:hideMark/>
+          </w:tcPr>
+          <w:p>
+            <w:pPr>
+              <w:bidi/>
+            </w:pPr>
+            <w:r>
+              <w:t>4</w:t>
+            </w:r>
+          </w:p>
+        </w:tc>
+      </w:tr>
+      <w:tr>
+        <w:trPr>
+          <w:jc w:val="right"/>
+        </w:trPr>
+        <w:tc>
+          <w:tcPr>
+            <w:tcW w:w="0" w:type="auto"/>
+            <w:hideMark/>
+          </w:tcPr>
+          <w:p>
+            <w:pPr>
+              <w:bidi/>
+            </w:pPr>
+            <w:r>
+              <w:t>10081</w:t>
+            </w:r>
+          </w:p>
+        </w:tc>
+        <w:tc>
+          <w:tcPr>
+            <w:tcW w:w="0" w:type="auto"/>
+            <w:hideMark/>
+          </w:tcPr>
+          <w:p>
+            <w:pPr>
+              <w:bidi/>
+            </w:pPr>
+            <w:r>
+              <w:t>8020</w:t>
+            </w:r>
+          </w:p>
+        </w:tc>
+        <w:tc>
+          <w:tcPr>
+            <w:tcW w:w="0" w:type="auto"/>
+            <w:hideMark/>
+          </w:tcPr>
+          <w:p>
+            <w:pPr>
+              <w:bidi/>
+            </w:pPr>
+            <w:r>
+              <w:t>10626</w:t>
+            </w:r>
+          </w:p>
+        </w:tc>
+        <w:tc>
+          <w:tcPr>
+            <w:tcW w:w="0" w:type="auto"/>
+            <w:hideMark/>
+          </w:tcPr>
+          <w:p>
+            <w:pPr>
+              <w:bidi/>
+            </w:pPr>
+            <w:r>
+              <w:t>10626</w:t>
+            </w:r>
+          </w:p>
+        </w:tc>
+        <w:tc>
+          <w:tcPr>
+            <w:tcW w:w="0" w:type="auto"/>
+            <w:hideMark/>
+          </w:tcPr>
+          <w:p>
+            <w:pPr>
+              <w:bidi/>
+            </w:pPr>
+            <w:r>
+              <w:t>5</w:t>
+            </w:r>
+          </w:p>
+        </w:tc>
+      </w:tr>
+      <w:tr>
+        <w:trPr>
+          <w:jc w:val="right"/>
+        </w:trPr>
+        <w:tc>
+          <w:tcPr>
+            <w:tcW w:w="0" w:type="auto"/>
+            <w:hideMark/>
+          </w:tcPr>
+          <w:p>
+            <w:pPr>
+              <w:bidi/>
+            </w:pPr>
+            <w:r>
+              <w:t>20094</w:t>
+            </w:r>
+          </w:p>
+        </w:tc>
+        <w:tc>
+          <w:tcPr>
+            <w:tcW w:w="0" w:type="auto"/>
+            <w:hideMark/>
+          </w:tcPr>
+          <w:p>
+            <w:pPr>
+              <w:bidi/>
+            </w:pPr>
+            <w:r>
+              <w:t>15849</w:t>
+            </w:r>
+          </w:p>
+        </w:tc>
+        <w:tc>
+          <w:tcPr>
+            <w:tcW w:w="0" w:type="auto"/>
+            <w:hideMark/>
+          </w:tcPr>
+          <w:p>
+            <w:pPr>
+              <w:bidi/>
+            </w:pPr>
+            <w:r>
+              <w:t>21280</w:t>
+            </w:r>
+          </w:p>
+        </w:tc>
+        <w:tc>
+          <w:tcPr>
+            <w:tcW w:w="0" w:type="auto"/>
+            <w:hideMark/>
+          </w:tcPr>
+          <w:p>
+            <w:pPr>
+              <w:bidi/>
+            </w:pPr>
+            <w:r>
+              <w:t>21280</w:t>
+            </w:r>
+          </w:p>
+        </w:tc>
+        <w:tc>
+          <w:tcPr>
+            <w:tcW w:w="0" w:type="auto"/>
+            <w:hideMark/>
+          </w:tcPr>
+          <w:p>
+            <w:pPr>
+              <w:bidi/>
+            </w:pPr>
+            <w:r>
+              <w:t>6</w:t>
+            </w:r>
+          </w:p>
+        </w:tc>
+      </w:tr>
+      <w:tr>
+        <w:trPr>
+          <w:jc w:val="right"/>
+        </w:trPr>
+        <w:tc>
+          <w:tcPr>
+            <w:tcW w:w="0" w:type="auto"/>
+            <w:hideMark/>
+          </w:tcPr>
+          <w:p>
+            <w:pPr>
+              <w:bidi/>
+            </w:pPr>
+            <w:r>
+              <w:t>40110</w:t>
+            </w:r>
+          </w:p>
+        </w:tc>
+        <w:tc>
+          <w:tcPr>
+            <w:tcW w:w="0" w:type="auto"/>
+            <w:hideMark/>
+          </w:tcPr>
+          <w:p>
+            <w:pPr>
+              <w:bidi/>
+            </w:pPr>
+            <w:r>
+              <w:t>32102</w:t>
+            </w:r>
+          </w:p>
+        </w:tc>
+        <w:tc>
+          <w:tcPr>
+            <w:tcW w:w="0" w:type="auto"/>
+            <w:hideMark/>
+          </w:tcPr>
+          <w:p>
+            <w:pPr>
+              <w:bidi/>
+            </w:pPr>
+            <w:r>
+              <w:t>42590</w:t>
+            </w:r>
+          </w:p>
+        </w:tc>
+        <w:tc>
+          <w:tcPr>
+            <w:tcW w:w="0" w:type="auto"/>
+            <w:hideMark/>
+          </w:tcPr>
+          <w:p>
+            <w:pPr>
+              <w:bidi/>
+            </w:pPr>
+            <w:r>
+              <w:t>42590</w:t>
+            </w:r>
+          </w:p>
+        </w:tc>
+        <w:tc>
+          <w:tcPr>
+            <w:tcW w:w="0" w:type="auto"/>
+            <w:hideMark/>
+          </w:tcPr>
+          <w:p>
+            <w:pPr>
+              <w:bidi/>
+            </w:pPr>
+            <w:r>
+              <w:t>7</w:t>
+            </w:r>
+          </w:p>
+        </w:tc>
+      </w:tr>
+      <w:tr>
+        <w:trPr>
+          <w:jc w:val="right"/>
+        </w:trPr>
+        <w:tc>
+          <w:tcPr>
+            <w:tcW w:w="0" w:type="auto"/>
+            <w:hideMark/>
+          </w:tcPr>
+          <w:p>
+            <w:pPr>
+              <w:bidi/>
+            </w:pPr>
+            <w:r>
+              <w:t>80677</w:t>
+            </w:r>
+          </w:p>
+        </w:tc>
+        <w:tc>
+          <w:tcPr>
+            <w:tcW w:w="0" w:type="auto"/>
+            <w:hideMark/>
+          </w:tcPr>
+          <w:p>
+            <w:pPr>
+              <w:bidi/>
+            </w:pPr>
+            <w:r>
+              <w:t>63675</w:t>
+            </w:r>
+          </w:p>
+        </w:tc>
+        <w:tc>
+          <w:tcPr>
+            <w:tcW w:w="0" w:type="auto"/>
+            <w:hideMark/>
+          </w:tcPr>
+          <w:p>
+            <w:pPr>
+              <w:bidi/>
+            </w:pPr>
+            <w:r>
+              <w:t>85212</w:t>
+            </w:r>
+          </w:p>
+        </w:tc>
+        <w:tc>
+          <w:tcPr>
+            <w:tcW w:w="0" w:type="auto"/>
+            <w:hideMark/>
+          </w:tcPr>
+          <w:p>
+            <w:pPr>
+              <w:bidi/>
+            </w:pPr>
+            <w:r>
+              <w:t>85212</w:t>
+            </w:r>
+          </w:p>
+        </w:tc>
+        <w:tc>
+          <w:tcPr>
+            <w:tcW w:w="0" w:type="auto"/>
+            <w:hideMark/>
+          </w:tcPr>
+          <w:p>
+            <w:pPr>
+              <w:bidi/>
+            </w:pPr>
+            <w:r>
+              <w:t>8</w:t>
+            </w:r>
+          </w:p>
+        </w:tc>
+      </w:tr>
+      <w:tr>
+        <w:trPr>
+          <w:jc w:val="right"/>
+        </w:trPr>
+        <w:tc>
+          <w:tcPr>
+            <w:tcW w:w="0" w:type="auto"/>
+            <w:hideMark/>
+          </w:tcPr>
+          <w:p>
+            <w:pPr>
+              <w:bidi/>
+            </w:pPr>
+            <w:r>
+              <w:t>160893</w:t>
+            </w:r>
+          </w:p>
+        </w:tc>
+        <w:tc>
+          <w:tcPr>
+            <w:tcW w:w="0" w:type="auto"/>
+            <w:hideMark/>
+          </w:tcPr>
+          <w:p>
+            <w:pPr>
+              <w:bidi/>
+            </w:pPr>
+            <w:r>
+              <w:t>127786</w:t>
+            </w:r>
+          </w:p>
+        </w:tc>
+        <w:tc>
+          <w:tcPr>
+            <w:tcW w:w="0" w:type="auto"/>
+            <w:hideMark/>
+          </w:tcPr>
+          <w:p>
+            <w:pPr>
+              <w:bidi/>
+            </w:pPr>
+            <w:r>
+              <w:t>170458</w:t>
+            </w:r>
+          </w:p>
+        </w:tc>
+        <w:tc>
+          <w:tcPr>
+            <w:tcW w:w="0" w:type="auto"/>
+            <w:hideMark/>
+          </w:tcPr>
+          <w:p>
+            <w:pPr>
+              <w:bidi/>
+            </w:pPr>
+            <w:r>
+              <w:t>170458</w:t>
+            </w:r>
+          </w:p>
+        </w:tc>
+        <w:tc>
+          <w:tcPr>
+            <w:tcW w:w="0" w:type="auto"/>
+            <w:hideMark/>
+          </w:tcPr>
+          <w:p>
+            <w:pPr>
+              <w:bidi/>
+            </w:pPr>
+            <w:r>
+              <w:t>9</w:t>
+            </w:r>
+          </w:p>
+        </w:tc>
+      </w:tr>
+      <w:tr>
+        <w:trPr>
+          <w:jc w:val="right"/>
+        </w:trPr>
+        <w:tc>
+          <w:tcPr>
+            <w:tcW w:w="0" w:type="auto"/>
+            <w:hideMark/>
+          </w:tcPr>
+          <w:p>
+            <w:pPr>
+              <w:bidi/>
+            </w:pPr>
+            <w:r>
+              <w:t>321566</w:t>
+            </w:r>
+          </w:p>
+        </w:tc>
+        <w:tc>
+          <w:tcPr>
+            <w:tcW w:w="0" w:type="auto"/>
+            <w:hideMark/>
+          </w:tcPr>
+          <w:p>
+            <w:pPr>
+              <w:bidi/>
+            </w:pPr>
+            <w:r>
+              <w:t>255401</w:t>
+            </w:r>
+          </w:p>
+        </w:tc>
+        <w:tc>
+          <w:tcPr>
+            <w:tcW w:w="0" w:type="auto"/>
+            <w:hideMark/>
+          </w:tcPr>
+          <w:p>
+            <w:pPr>
+              <w:bidi/>
+            </w:pPr>
+            <w:r>
+              <w:t>340952</w:t>
+            </w:r>
+          </w:p>
+        </w:tc>
+        <w:tc>
+          <w:tcPr>
+            <w:tcW w:w="0" w:type="auto"/>
+            <w:hideMark/>
+          </w:tcPr>
+          <w:p>
+            <w:pPr>
+              <w:bidi/>
+            </w:pPr>
+            <w:r>
+              <w:t>340952</w:t>
+            </w:r>
+          </w:p>
+        </w:tc>
+        <w:tc>
+          <w:tcPr>
+            <w:tcW w:w="0" w:type="auto"/>
+            <w:hideMark/>
+          </w:tcPr>
+          <w:p>
+            <w:pPr>
+              <w:bidi/>
+            </w:pPr>
+            <w:r>
+              <w:t>10</w:t>
+            </w:r>
+          </w:p>
+        </w:tc>
+      </w:tr>
+    </w:tbl>
+    <w:p>
+      <w:pPr>
+        <w:bidi/>
+        <w:spacing w:line="360" w:lineRule="auto"/>
+        <w:rPr>
+          <w:rtl/>
+        </w:rPr>
+      </w:pPr>
+    </w:p>
+    <w:p>
+      <w:pPr>
+        <w:bidi/>
+        <w:spacing w:line="360" w:lineRule="auto"/>
+        <w:rPr>
+          <w:rtl/>
+        </w:rPr>
+      </w:pPr>
+      <w:r>
+        <w:rPr>
+          <w:rtl/>
+        </w:rPr>
+        <w:t>העלויות הגיוניות. נחשוב על זה כך: מערך ממ</w:t>
+      </w:r>
+      <w:r>
+        <w:rPr>
+          <w:rFonts w:hint="cs"/>
+          <w:rtl/>
+        </w:rPr>
+        <w:t>וין</w:t>
+      </w:r>
+      <w:r>
+        <w:rPr>
+          <w:rtl/>
+        </w:rPr>
+        <w:t xml:space="preserve"> ומערך ממוין הפוך ייתנו תוצאות סימטריות לחלוטין: בשני המקרים נצטרך להכניס את הערך החדש (בין אם מקסימלי או מינימלי) לקצה (הימני או השמאלי) של העץ ולטפס בדיוק את אותו מספר של שלבים כדי לבצע את התיקון (בין אם מ</w:t>
+      </w:r>
+      <w:r>
+        <w:rPr>
+          <w:rFonts w:hint="cs"/>
+          <w:rtl/>
+        </w:rPr>
+        <w:t xml:space="preserve">צד </w:t>
+      </w:r>
+      <w:r>
+        <w:rPr>
+          <w:rtl/>
+        </w:rPr>
+        <w:t>ימין עד השורש או מ</w:t>
+      </w:r>
+      <w:r>
+        <w:rPr>
+          <w:rFonts w:hint="cs"/>
+          <w:rtl/>
+        </w:rPr>
+        <w:t xml:space="preserve">צד </w:t>
+      </w:r>
+      <w:r>
+        <w:rPr>
+          <w:rtl/>
+        </w:rPr>
+        <w:t>שמאל עד השורש)</w:t>
+      </w:r>
+      <w:r>
+        <w:t>.</w:t>
+      </w:r>
+    </w:p>
+    <w:p>
+      <w:pPr>
+        <w:bidi/>
+        <w:spacing w:line="360" w:lineRule="auto"/>
+        <w:rPr>
+          <w:rtl/>
+        </w:rPr>
+      </w:pPr>
+      <w:r>
+        <w:rPr>
+          <w:rtl/>
+        </w:rPr>
+        <w:t>העלויות במערך עם היפוכים סמוכים יהיו כמעט זהות למערך ממוין, כי למעט מקרים בודדים שבהם נצטרך לטפס שלב אחד פחות, החל משלב מסוים סדרי הגודל שנצטרך לטפס יהיו דומים</w:t>
+      </w:r>
+      <w:r>
+        <w:rPr>
+          <w:rFonts w:hint="cs"/>
+          <w:rtl/>
+        </w:rPr>
+        <w:t>,</w:t>
+      </w:r>
+      <w:r>
+        <w:rPr>
+          <w:rtl/>
+        </w:rPr>
+        <w:t xml:space="preserve"> כי הרשימה כמעט ממוינת. לעומת זאת במערך מסודר אקראית, יהיה לנו חיסכון ניכר במשאבי איזון כי חלק גדול מהערכים שנכניס</w:t>
+      </w:r>
+      <w:r>
+        <w:rPr>
+          <w:rFonts w:hint="cs"/>
+          <w:rtl/>
+        </w:rPr>
+        <w:t xml:space="preserve"> </w:t>
+      </w:r>
+      <w:r>
+        <w:rPr>
+          <w:rtl/>
+        </w:rPr>
+        <w:t>ייכנסו קרוב לשורש ולכן יידרשו לטפס מעט מאוד שלבים כחלק מהאיזון</w:t>
+      </w:r>
+      <w:r>
+        <w:t>.</w:t>
+      </w:r>
+    </w:p>
+    <w:p>
+      <w:pPr>
+        <w:bidi/>
+        <w:spacing w:line="360" w:lineRule="auto"/>
+        <w:rPr>
+          <w:rtl/>
+        </w:rPr>
+      </w:pPr>
+      <w:r>
+        <w:rPr>
+          <w:rtl/>
+        </w:rPr>
+        <w:t>בכיתה למדנו שהעלות האמורטייזד של הכנסת איבר לעץ כאשר כל האיברים מוכנסים ברציפות היא</w:t>
+      </w:r>
+      <w:r>
+        <w:t xml:space="preserve"> O(1), </w:t>
+      </w:r>
+      <w:r>
+        <w:rPr>
+          <w:rtl/>
+        </w:rPr>
+        <w:t>לכן החסם העליון התיאורטי של סך עלויות האיזון כולל גלגולים הוא</w:t>
+      </w:r>
+      <w:r>
+        <w:t xml:space="preserve"> O(n), </w:t>
+      </w:r>
+      <w:r>
+        <w:rPr>
+          <w:rtl/>
+        </w:rPr>
+        <w:t>דבר שמתיישב עם עלויות האיזון בטבלה שלינאריות בגודל הקלט</w:t>
+      </w:r>
+      <w:r>
+        <w:rPr>
+          <w:rFonts w:hint="cs"/>
+          <w:rtl/>
+        </w:rPr>
+        <w:t xml:space="preserve"> (</w:t>
+      </w:r>
+      <w:r>
+        <w:rPr>
+          <w:rtl/>
+        </w:rPr>
+        <w:t>עלות האיזון עבור קלט בגודל</w:t>
+      </w:r>
+      <w:r>
+        <w:t xml:space="preserve"> n </w:t>
+      </w:r>
+      <w:r>
+        <w:rPr>
+          <w:rtl/>
+        </w:rPr>
+        <w:t>יוצאת על פי הטבלה בסביבות</w:t>
+      </w:r>
+      <w:r>
+        <w:rPr>
+          <w:rFonts w:hint="cs"/>
+          <w:rtl/>
+        </w:rPr>
+        <w:t xml:space="preserve"> </w:t>
+      </w:r>
+      <w:r>
+        <w:rPr>
+          <w:rFonts w:cstheme="minorBidi"/>
+          <w:lang w:bidi="ar-BH"/>
+        </w:rPr>
+        <w:t>3n</w:t>
+      </w:r>
+      <w:r>
+        <w:rPr>
+          <w:rFonts w:hint="cs"/>
+          <w:rtl/>
+        </w:rPr>
+        <w:t xml:space="preserve"> ע</w:t>
+      </w:r>
+      <w:r>
+        <w:rPr>
+          <w:rtl/>
+        </w:rPr>
+        <w:t>בור כל הערכים שבדקנו</w:t>
+      </w:r>
+      <w:r>
+        <w:rPr>
+          <w:rFonts w:hint="cs"/>
+          <w:rtl/>
+        </w:rPr>
+        <w:t>).</w:t>
+      </w:r>
+    </w:p>
+    <w:p>
+      <w:pPr>
+        <w:bidi/>
+        <w:spacing w:line="360" w:lineRule="auto"/>
+      </w:pPr>
+      <w:r>
+        <w:rPr>
+          <w:rtl/>
+        </w:rPr>
+        <w:t xml:space="preserve">לבסוף, הוכחנו בכיתה גם שעלות החיפוש האמורטייזד של פעולת איזון כולל גלגולים היא </w:t>
+      </w:r>
+      <w:r>
+        <w:t>O</w:t>
+      </w:r>
+      <w:r>
+        <w:rPr>
+          <w:rtl/>
+        </w:rPr>
+        <w:t>(1) ולכן תוספת הגלגולים לא משנה אסימפטוטית.</w:t>
+      </w:r>
+    </w:p>
+    <w:p>
+      <w:pPr>
+        <w:bidi/>
+        <w:spacing w:line="360" w:lineRule="auto"/>
+        <w:rPr>
+          <w:color w:val="595959" w:themeColor="text1" w:themeTint="A6"/>
+          <w:rtl/>
+        </w:rPr>
+      </w:pPr>
+      <w:r>
+        <w:rPr>
+          <w:rFonts w:hint="cs"/>
+          <w:b/>
+          <w:bCs/>
+          <w:u w:val="single"/>
+          <w:rtl/>
+        </w:rPr>
+        <w:lastRenderedPageBreak/>
+        <w:t>שאלה 2:</w:t>
+      </w:r>
+      <w:r>
+        <w:rPr>
+          <w:rFonts w:hint="cs"/>
+          <w:color w:val="595959" w:themeColor="text1" w:themeTint="A6"/>
+          <w:rtl/>
+        </w:rPr>
+        <w:t xml:space="preserve"> "</w:t>
+      </w:r>
+      <w:r>
+        <w:rPr>
+          <w:color w:val="595959" w:themeColor="text1" w:themeTint="A6"/>
+          <w:rtl/>
+        </w:rPr>
+        <w:t xml:space="preserve">בהינתן מערך </w:t>
+      </w:r>
+      <w:r>
+        <w:rPr>
+          <w:color w:val="595959" w:themeColor="text1" w:themeTint="A6"/>
+        </w:rPr>
+        <w:t>A</w:t>
+      </w:r>
+      <w:r>
+        <w:rPr>
+          <w:color w:val="595959" w:themeColor="text1" w:themeTint="A6"/>
+          <w:rtl/>
+        </w:rPr>
+        <w:t xml:space="preserve"> בגודל </w:t>
+      </w:r>
+      <w:r>
+        <w:rPr>
+          <w:color w:val="595959" w:themeColor="text1" w:themeTint="A6"/>
+        </w:rPr>
+        <w:t>n</w:t>
+      </w:r>
+      <w:r>
+        <w:rPr>
+          <w:color w:val="595959" w:themeColor="text1" w:themeTint="A6"/>
+          <w:rtl/>
+        </w:rPr>
+        <w:t xml:space="preserve"> נגדיר היפוך בתור זוג אינדקסים </w:t>
+      </w:r>
+      <w:proofErr w:type="spellStart"/>
+      <w:r>
+        <w:rPr>
+          <w:color w:val="595959" w:themeColor="text1" w:themeTint="A6"/>
+        </w:rPr>
+        <w:t>i</w:t>
+      </w:r>
+      <w:proofErr w:type="spellEnd"/>
+      <w:r>
+        <w:rPr>
+          <w:color w:val="595959" w:themeColor="text1" w:themeTint="A6"/>
+        </w:rPr>
+        <w:t>&lt;j</w:t>
+      </w:r>
+      <w:r>
+        <w:rPr>
+          <w:color w:val="595959" w:themeColor="text1" w:themeTint="A6"/>
+          <w:rtl/>
+        </w:rPr>
+        <w:t xml:space="preserve"> כך שמתקיים </w:t>
+      </w:r>
+      <w:r>
+        <w:rPr>
+          <w:color w:val="595959" w:themeColor="text1" w:themeTint="A6"/>
+        </w:rPr>
+        <w:t>A[</w:t>
+      </w:r>
+      <w:proofErr w:type="spellStart"/>
+      <w:r>
+        <w:rPr>
+          <w:color w:val="595959" w:themeColor="text1" w:themeTint="A6"/>
+        </w:rPr>
+        <w:t>i</w:t>
+      </w:r>
+      <w:proofErr w:type="spellEnd"/>
+      <w:r>
+        <w:rPr>
+          <w:color w:val="595959" w:themeColor="text1" w:themeTint="A6"/>
+        </w:rPr>
+        <w:t>]&gt;A[j]</w:t>
+      </w:r>
+      <w:r>
+        <w:rPr>
+          <w:color w:val="595959" w:themeColor="text1" w:themeTint="A6"/>
+          <w:rtl/>
+        </w:rPr>
+        <w:t>, ונסמן את מספר ההיפוכים הכולל במערך ב-</w:t>
+      </w:r>
+      <w:r>
+        <w:rPr>
+          <w:color w:val="595959" w:themeColor="text1" w:themeTint="A6"/>
+        </w:rPr>
+        <w:t>I</w:t>
+      </w:r>
+      <w:r>
+        <w:rPr>
+          <w:color w:val="595959" w:themeColor="text1" w:themeTint="A6"/>
+          <w:rtl/>
+        </w:rPr>
+        <w:t>. ניתן לשים לב כי באופן כללי</w:t>
+      </w:r>
+      <w:r>
+        <w:rPr>
+          <w:rFonts w:hint="cs"/>
+          <w:color w:val="595959" w:themeColor="text1" w:themeTint="A6"/>
+          <w:rtl/>
+        </w:rPr>
+        <w:t xml:space="preserve"> </w:t>
+      </w:r>
+      <m:oMath>
+        <m:r>
+          <w:rPr>
+            <w:rFonts w:ascii="Cambria Math" w:eastAsia="Gisha" w:hAnsi="Cambria Math" w:cs="Gisha"/>
+            <w:color w:val="595959" w:themeColor="text1" w:themeTint="A6"/>
+            <w:sz w:val="20"/>
+            <w:szCs w:val="20"/>
+          </w:rPr>
+          <m:t>0≤I≤</m:t>
+        </m:r>
+        <m:d>
+          <m:dPr>
+            <m:ctrlPr>
+              <w:rPr>
+                <w:rFonts w:ascii="Cambria Math" w:eastAsia="Gisha" w:hAnsi="Cambria Math" w:cs="Gisha"/>
+                <w:i/>
+                <w:color w:val="595959" w:themeColor="text1" w:themeTint="A6"/>
+                <w:sz w:val="20"/>
+                <w:szCs w:val="20"/>
+              </w:rPr>
+            </m:ctrlPr>
+          </m:dPr>
+          <m:e>
+            <m:f>
+              <m:fPr>
+                <m:type m:val="noBar"/>
+                <m:ctrlPr>
+                  <w:rPr>
+                    <w:rFonts w:ascii="Cambria Math" w:eastAsia="Gisha" w:hAnsi="Cambria Math" w:cs="Gisha"/>
+                    <w:i/>
+                    <w:color w:val="595959" w:themeColor="text1" w:themeTint="A6"/>
+                    <w:sz w:val="20"/>
+                    <w:szCs w:val="20"/>
+                  </w:rPr>
+                </m:ctrlPr>
+              </m:fPr>
+              <m:num>
+                <m:r>
+                  <w:rPr>
+                    <w:rFonts w:ascii="Cambria Math" w:eastAsia="Gisha" w:hAnsi="Cambria Math" w:cs="Gisha"/>
+                    <w:color w:val="595959" w:themeColor="text1" w:themeTint="A6"/>
+                    <w:sz w:val="20"/>
+                    <w:szCs w:val="20"/>
+                  </w:rPr>
+                  <m:t>n</m:t>
+                </m:r>
+              </m:num>
+              <m:den>
+                <m:r>
+                  <w:rPr>
+                    <w:rFonts w:ascii="Cambria Math" w:eastAsia="Gisha" w:hAnsi="Cambria Math" w:cs="Gisha"/>
+                    <w:color w:val="595959" w:themeColor="text1" w:themeTint="A6"/>
+                    <w:sz w:val="20"/>
+                    <w:szCs w:val="20"/>
+                  </w:rPr>
+                  <m:t>2</m:t>
+                </m:r>
+              </m:den>
+            </m:f>
+          </m:e>
+        </m:d>
+      </m:oMath>
+      <w:r>
+        <w:rPr>
+          <w:rFonts w:hint="cs"/>
+          <w:color w:val="595959" w:themeColor="text1" w:themeTint="A6"/>
+          <w:rtl/>
+        </w:rPr>
+        <w:t xml:space="preserve"> </w:t>
+      </w:r>
+      <w:r>
+        <w:rPr>
+          <w:color w:val="595959" w:themeColor="text1" w:themeTint="A6"/>
+          <w:rtl/>
+        </w:rPr>
+        <w:t xml:space="preserve">וככל שיש פחות היפוכים כך המערך קרוב יותר לממוין. יש למלא בטבלה הבאה את מספר ההיפוכים במערך הקלט עבור כל אחד מהניסויים (מספיק עד </w:t>
+      </w:r>
+      <w:proofErr w:type="spellStart"/>
+      <w:r>
+        <w:rPr>
+          <w:color w:val="595959" w:themeColor="text1" w:themeTint="A6"/>
+        </w:rPr>
+        <w:t>i</w:t>
+      </w:r>
+      <w:proofErr w:type="spellEnd"/>
+      <w:r>
+        <w:rPr>
+          <w:color w:val="595959" w:themeColor="text1" w:themeTint="A6"/>
+        </w:rPr>
+        <w:t>=5</w:t>
+      </w:r>
+      <w:r>
+        <w:rPr>
+          <w:color w:val="595959" w:themeColor="text1" w:themeTint="A6"/>
+          <w:rtl/>
+        </w:rPr>
+        <w:t>).</w:t>
+      </w:r>
+      <w:r>
+        <w:rPr>
+          <w:rFonts w:hint="cs"/>
+          <w:color w:val="595959" w:themeColor="text1" w:themeTint="A6"/>
+          <w:rtl/>
+        </w:rPr>
+        <w:t>"</w:t>
+      </w:r>
+    </w:p>
+    <w:tbl>
+      <w:tblPr>
+        <w:bidiVisual/>
+        <w:tblW w:w="9449" w:type="dxa"/>
+        <w:tblBorders>
+          <w:top w:val="single" w:sz="4" w:space="0" w:color="000000"/>
+          <w:left w:val="single" w:sz="4" w:space="0" w:color="000000"/>
+          <w:bottom w:val="single" w:sz="4" w:space="0" w:color="000000"/>
+          <w:right w:val="single" w:sz="4" w:space="0" w:color="000000"/>
+          <w:insideH w:val="single" w:sz="4" w:space="0" w:color="000000"/>
+          <w:insideV w:val="single" w:sz="4" w:space="0" w:color="000000"/>
+        </w:tblBorders>
+        <w:tblLayout w:type="fixed"/>
+        <w:tblLook w:val="0400" w:firstRow="0" w:lastRow="0" w:firstColumn="0" w:lastColumn="0" w:noHBand="0" w:noVBand="1"/>
+      </w:tblPr>
+      <w:tblGrid>
+        <w:gridCol w:w="1263"/>
+        <w:gridCol w:w="1477"/>
+        <w:gridCol w:w="2197"/>
+        <w:gridCol w:w="2256"/>
+        <w:gridCol w:w="2256"/>
+      </w:tblGrid>
+      <w:tr>
+        <w:trPr>
+          <w:trHeight w:val="1005"/>
+        </w:trPr>
+        <w:tc>
+          <w:tcPr>
+            <w:tcW w:w="1263" w:type="dxa"/>
+          </w:tcPr>
+          <w:p>
+            <w:pPr>
+              <w:bidi/>
+            </w:pPr>
+            <w:r>
+              <w:rPr>
+                <w:rtl/>
+              </w:rPr>
+              <w:t xml:space="preserve">מספר סידורי </w:t>
+            </w:r>
+            <w:proofErr w:type="spellStart"/>
+            <w:r>
+              <w:t>i</w:t>
+            </w:r>
+            <w:proofErr w:type="spellEnd"/>
+          </w:p>
+        </w:tc>
+        <w:tc>
+          <w:tcPr>
+            <w:tcW w:w="1477" w:type="dxa"/>
+          </w:tcPr>
+          <w:p>
+            <w:pPr>
+              <w:bidi/>
+            </w:pPr>
+            <w:r>
+              <w:rPr>
+                <w:rFonts w:hint="cs"/>
+                <w:rtl/>
+              </w:rPr>
+              <w:t>מספר היפוכים במערך ממוין</w:t>
+            </w:r>
+          </w:p>
+        </w:tc>
+        <w:tc>
+          <w:tcPr>
+            <w:tcW w:w="2197" w:type="dxa"/>
+          </w:tcPr>
+          <w:p>
+            <w:pPr>
+              <w:bidi/>
+            </w:pPr>
+            <w:r>
+              <w:rPr>
+                <w:rFonts w:hint="cs"/>
+                <w:rtl/>
+              </w:rPr>
+              <w:t>מספר היפוכים ב</w:t>
+            </w:r>
+            <w:r>
+              <w:rPr>
+                <w:rtl/>
+              </w:rPr>
+              <w:t>מערך ממוין-הפוך</w:t>
+            </w:r>
+          </w:p>
+        </w:tc>
+        <w:tc>
+          <w:tcPr>
+            <w:tcW w:w="2256" w:type="dxa"/>
+          </w:tcPr>
+          <w:p>
+            <w:pPr>
+              <w:bidi/>
+            </w:pPr>
+            <w:r>
+              <w:rPr>
+                <w:rFonts w:hint="cs"/>
+                <w:rtl/>
+              </w:rPr>
+              <w:t>מספר היפוכים ב</w:t>
+            </w:r>
+            <w:r>
+              <w:rPr>
+                <w:rtl/>
+              </w:rPr>
+              <w:t>מערך מסודר אקראית</w:t>
+            </w:r>
+          </w:p>
+        </w:tc>
+        <w:tc>
+          <w:tcPr>
+            <w:tcW w:w="2256" w:type="dxa"/>
+          </w:tcPr>
+          <w:p>
+            <w:pPr>
+              <w:bidi/>
+            </w:pPr>
+            <w:r>
+              <w:rPr>
+                <w:rFonts w:hint="cs"/>
+                <w:rtl/>
+              </w:rPr>
+              <w:t>מספר היפוכים במערך עם היפוכים סמוכים אקראיים</w:t>
+            </w:r>
+          </w:p>
+        </w:tc>
+      </w:tr>
+      <w:tr>
+        <w:trPr>
+          <w:trHeight w:val="435"/>
+        </w:trPr>
+        <w:tc>
+          <w:tcPr>
+            <w:tcW w:w="1263" w:type="dxa"/>
+          </w:tcPr>
+          <w:p>
+            <w:pPr>
+              <w:bidi/>
+            </w:pPr>
+            <w:r>
+              <w:t>1</w:t>
+            </w:r>
+          </w:p>
+        </w:tc>
+        <w:tc>
+          <w:tcPr>
+            <w:tcW w:w="1477" w:type="dxa"/>
+          </w:tcPr>
+          <w:p>
+            <w:pPr>
+              <w:bidi/>
+            </w:pPr>
+            <w:r>
+              <w:t>0</w:t>
+            </w:r>
+          </w:p>
+        </w:tc>
+        <w:tc>
+          <w:tcPr>
+            <w:tcW w:w="2197" w:type="dxa"/>
+          </w:tcPr>
+          <w:p>
+            <w:pPr>
+              <w:bidi/>
+            </w:pPr>
+            <w:r>
+              <w:rPr>
+                <w:rtl/>
+              </w:rPr>
+              <w:t>24531</w:t>
+            </w:r>
+          </w:p>
+        </w:tc>
+        <w:tc>
+          <w:tcPr>
+            <w:tcW w:w="2256" w:type="dxa"/>
+          </w:tcPr>
+          <w:p>
+            <w:pPr>
+              <w:bidi/>
+            </w:pPr>
+            <w:r>
+              <w:rPr>
+                <w:rtl/>
+              </w:rPr>
+              <w:t>12006</w:t>
+            </w:r>
+          </w:p>
+        </w:tc>
+        <w:tc>
+          <w:tcPr>
+            <w:tcW w:w="2256" w:type="dxa"/>
+          </w:tcPr>
+          <w:p>
+            <w:pPr>
+              <w:bidi/>
+            </w:pPr>
+            <w:r>
+              <w:rPr>
+                <w:rtl/>
+              </w:rPr>
+              <w:t>116</w:t>
+            </w:r>
+          </w:p>
+        </w:tc>
+      </w:tr>
+      <w:tr>
+        <w:trPr>
+          <w:trHeight w:val="446"/>
+        </w:trPr>
+        <w:tc>
+          <w:tcPr>
+            <w:tcW w:w="1263" w:type="dxa"/>
+          </w:tcPr>
+          <w:p>
+            <w:pPr>
+              <w:bidi/>
+            </w:pPr>
+            <w:r>
+              <w:t>2</w:t>
+            </w:r>
+          </w:p>
+        </w:tc>
+        <w:tc>
+          <w:tcPr>
+            <w:tcW w:w="1477" w:type="dxa"/>
+          </w:tcPr>
+          <w:p>
+            <w:pPr>
+              <w:bidi/>
+            </w:pPr>
+            <w:r>
+              <w:t>0</w:t>
+            </w:r>
+          </w:p>
+        </w:tc>
+        <w:tc>
+          <w:tcPr>
+            <w:tcW w:w="2197" w:type="dxa"/>
+          </w:tcPr>
+          <w:p>
+            <w:pPr>
+              <w:bidi/>
+            </w:pPr>
+            <w:r>
+              <w:rPr>
+                <w:rtl/>
+              </w:rPr>
+              <w:t>98346</w:t>
+            </w:r>
+          </w:p>
+        </w:tc>
+        <w:tc>
+          <w:tcPr>
+            <w:tcW w:w="2256" w:type="dxa"/>
+          </w:tcPr>
+          <w:p>
+            <w:pPr>
+              <w:bidi/>
+            </w:pPr>
+            <w:r>
+              <w:rPr>
+                <w:rtl/>
+              </w:rPr>
+              <w:t>49585</w:t>
+            </w:r>
+          </w:p>
+        </w:tc>
+        <w:tc>
+          <w:tcPr>
+            <w:tcW w:w="2256" w:type="dxa"/>
+          </w:tcPr>
+          <w:p>
+            <w:pPr>
+              <w:bidi/>
+            </w:pPr>
+            <w:r>
+              <w:rPr>
+                <w:rtl/>
+              </w:rPr>
+              <w:t>231</w:t>
+            </w:r>
+          </w:p>
+        </w:tc>
+      </w:tr>
+      <w:tr>
+        <w:trPr>
+          <w:trHeight w:val="446"/>
+        </w:trPr>
+        <w:tc>
+          <w:tcPr>
+            <w:tcW w:w="1263" w:type="dxa"/>
+          </w:tcPr>
+          <w:p>
+            <w:pPr>
+              <w:bidi/>
+            </w:pPr>
+            <w:r>
+              <w:t>3</w:t>
+            </w:r>
+          </w:p>
+        </w:tc>
+        <w:tc>
+          <w:tcPr>
+            <w:tcW w:w="1477" w:type="dxa"/>
+          </w:tcPr>
+          <w:p>
+            <w:pPr>
+              <w:bidi/>
+            </w:pPr>
+            <w:r>
+              <w:t>0</w:t>
+            </w:r>
+          </w:p>
+        </w:tc>
+        <w:tc>
+          <w:tcPr>
+            <w:tcW w:w="2197" w:type="dxa"/>
+          </w:tcPr>
+          <w:p>
+            <w:pPr>
+              <w:bidi/>
+            </w:pPr>
+            <w:r>
+              <w:rPr>
+                <w:rtl/>
+              </w:rPr>
+              <w:t>393828</w:t>
+            </w:r>
+          </w:p>
+        </w:tc>
+        <w:tc>
+          <w:tcPr>
+            <w:tcW w:w="2256" w:type="dxa"/>
+          </w:tcPr>
+          <w:p>
+            <w:pPr>
+              <w:bidi/>
+            </w:pPr>
+            <w:r>
+              <w:rPr>
+                <w:rtl/>
+              </w:rPr>
+              <w:t>191376</w:t>
+            </w:r>
+          </w:p>
+        </w:tc>
+        <w:tc>
+          <w:tcPr>
+            <w:tcW w:w="2256" w:type="dxa"/>
+          </w:tcPr>
+          <w:p>
+            <w:pPr>
+              <w:bidi/>
+            </w:pPr>
+            <w:r>
+              <w:rPr>
+                <w:rtl/>
+              </w:rPr>
+              <w:t>432</w:t>
+            </w:r>
+          </w:p>
+        </w:tc>
+      </w:tr>
+      <w:tr>
+        <w:trPr>
+          <w:trHeight w:val="435"/>
+        </w:trPr>
+        <w:tc>
+          <w:tcPr>
+            <w:tcW w:w="1263" w:type="dxa"/>
+          </w:tcPr>
+          <w:p>
+            <w:pPr>
+              <w:bidi/>
+              <w:rPr>
+                <w:rFonts w:hint="cs"/>
+                <w:rtl/>
+              </w:rPr>
+            </w:pPr>
+            <w:r>
+              <w:t>4</w:t>
+            </w:r>
+          </w:p>
+        </w:tc>
+        <w:tc>
+          <w:tcPr>
+            <w:tcW w:w="1477" w:type="dxa"/>
+          </w:tcPr>
+          <w:p>
+            <w:pPr>
+              <w:bidi/>
+            </w:pPr>
+            <w:r>
+              <w:t>0</w:t>
+            </w:r>
+          </w:p>
+        </w:tc>
+        <w:tc>
+          <w:tcPr>
+            <w:tcW w:w="2197" w:type="dxa"/>
+          </w:tcPr>
+          <w:p>
+            <w:pPr>
+              <w:bidi/>
+            </w:pPr>
+            <w:r>
+              <w:t>1576200</w:t>
+            </w:r>
+          </w:p>
+        </w:tc>
+        <w:tc>
+          <w:tcPr>
+            <w:tcW w:w="2256" w:type="dxa"/>
+          </w:tcPr>
+          <w:p>
+            <w:pPr>
+              <w:bidi/>
+            </w:pPr>
+            <w:r>
+              <w:rPr>
+                <w:rtl/>
+              </w:rPr>
+              <w:t>799333</w:t>
+            </w:r>
+          </w:p>
+        </w:tc>
+        <w:tc>
+          <w:tcPr>
+            <w:tcW w:w="2256" w:type="dxa"/>
+          </w:tcPr>
+          <w:p>
+            <w:pPr>
+              <w:bidi/>
+            </w:pPr>
+            <w:r>
+              <w:rPr>
+                <w:rtl/>
+              </w:rPr>
+              <w:t>870</w:t>
+            </w:r>
+          </w:p>
+        </w:tc>
+      </w:tr>
+      <w:tr>
+        <w:trPr>
+          <w:trHeight w:val="446"/>
+        </w:trPr>
+        <w:tc>
+          <w:tcPr>
+            <w:tcW w:w="1263" w:type="dxa"/>
+          </w:tcPr>
+          <w:p>
+            <w:pPr>
+              <w:bidi/>
+              <w:rPr>
+                <w:rFonts w:hint="cs"/>
+                <w:rtl/>
+              </w:rPr>
+            </w:pPr>
+            <w:r>
+              <w:t>5</w:t>
+            </w:r>
+          </w:p>
+        </w:tc>
+        <w:tc>
+          <w:tcPr>
+            <w:tcW w:w="1477" w:type="dxa"/>
+          </w:tcPr>
+          <w:p>
+            <w:pPr>
+              <w:bidi/>
+            </w:pPr>
+            <w:r>
+              <w:t>0</w:t>
+            </w:r>
+          </w:p>
+        </w:tc>
+        <w:tc>
+          <w:tcPr>
+            <w:tcW w:w="2197" w:type="dxa"/>
+          </w:tcPr>
+          <w:p>
+            <w:pPr>
+              <w:bidi/>
+            </w:pPr>
+            <w:r>
+              <w:rPr>
+                <w:rtl/>
+              </w:rPr>
+              <w:t>6306576</w:t>
+            </w:r>
+          </w:p>
+        </w:tc>
+        <w:tc>
+          <w:tcPr>
+            <w:tcW w:w="2256" w:type="dxa"/>
+          </w:tcPr>
+          <w:p>
+            <w:pPr>
+              <w:bidi/>
+            </w:pPr>
+            <w:r>
+              <w:rPr>
+                <w:rtl/>
+              </w:rPr>
+              <w:t>3107082</w:t>
+            </w:r>
+          </w:p>
+        </w:tc>
+        <w:tc>
+          <w:tcPr>
+            <w:tcW w:w="2256" w:type="dxa"/>
+          </w:tcPr>
+          <w:p>
+            <w:pPr>
+              <w:bidi/>
+            </w:pPr>
+            <w:r>
+              <w:rPr>
+                <w:rtl/>
+              </w:rPr>
+              <w:t>1792</w:t>
+            </w:r>
+          </w:p>
+        </w:tc>
+      </w:tr>
+    </w:tbl>
+    <w:p>
+      <w:pPr>
+        <w:bidi/>
+      </w:pPr>
+    </w:p>
+    <w:p>
+      <w:pPr>
+        <w:bidi/>
+        <w:rPr>
+          <w:rFonts w:hint="cs"/>
+          <w:color w:val="595959" w:themeColor="text1" w:themeTint="A6"/>
+        </w:rPr>
+      </w:pPr>
+      <w:r>
+        <w:rPr>
+          <w:rFonts w:hint="cs"/>
+          <w:b/>
+          <w:bCs/>
+          <w:u w:val="single"/>
+          <w:rtl/>
+        </w:rPr>
+        <w:t>שאלה 3:</w:t>
+      </w:r>
+      <w:r>
+        <w:rPr>
+          <w:rFonts w:hint="cs"/>
+          <w:rtl/>
+        </w:rPr>
+        <w:t xml:space="preserve"> </w:t>
+      </w:r>
+      <w:r>
+        <w:rPr>
+          <w:rFonts w:hint="cs"/>
+          <w:color w:val="595959" w:themeColor="text1" w:themeTint="A6"/>
+          <w:rtl/>
+        </w:rPr>
+        <w:t>"</w:t>
+      </w:r>
+      <w:r>
+        <w:rPr>
+          <w:color w:val="595959" w:themeColor="text1" w:themeTint="A6"/>
+          <w:rtl/>
+        </w:rPr>
+        <w:t>יש למלא בטבלה הבאה את סך עלויות החיפוש עבור כל אחד מהניסויים</w:t>
+      </w:r>
+      <w:r>
+        <w:rPr>
+          <w:rFonts w:hint="cs"/>
+          <w:color w:val="595959" w:themeColor="text1" w:themeTint="A6"/>
+          <w:rtl/>
+        </w:rPr>
+        <w:t>."</w:t>
+      </w:r>
+    </w:p>
+    <w:tbl>
+      <w:tblPr>
+        <w:tblStyle w:val="TableGrid"/>
+        <w:tblW w:w="9449" w:type="dxa"/>
+        <w:jc w:val="right"/>
+        <w:tblLook w:val="04A0" w:firstRow="1" w:lastRow="0" w:firstColumn="1" w:lastColumn="0" w:noHBand="0" w:noVBand="1"/>
+      </w:tblPr>
+      <w:tblGrid>
+        <w:gridCol w:w="2751"/>
+        <w:gridCol w:w="2097"/>
+        <w:gridCol w:w="1916"/>
+        <w:gridCol w:w="1615"/>
+        <w:gridCol w:w="1070"/>
+      </w:tblGrid>
+      <w:tr>
+        <w:trPr>
+          <w:trHeight w:val="610"/>
+          <w:jc w:val="right"/>
+        </w:trPr>
+        <w:tc>
+          <w:tcPr>
+            <w:tcW w:w="0" w:type="auto"/>
+            <w:hideMark/>
+          </w:tcPr>
+          <w:p>
+            <w:pPr>
+              <w:bidi/>
+              <w:spacing w:after="160" w:line="278" w:lineRule="auto"/>
+            </w:pPr>
+            <w:r>
+              <w:rPr>
+                <w:rtl/>
+              </w:rPr>
+              <w:t xml:space="preserve">עלות </w:t>
+            </w:r>
+            <w:r>
+              <w:rPr>
+                <w:rFonts w:hint="cs"/>
+                <w:rtl/>
+              </w:rPr>
+              <w:t>חיפוש במערך עם היפוכים סמוכים אקראיים</w:t>
+            </w:r>
+          </w:p>
+        </w:tc>
+        <w:tc>
+          <w:tcPr>
+            <w:tcW w:w="0" w:type="auto"/>
+            <w:hideMark/>
+          </w:tcPr>
+          <w:p>
+            <w:pPr>
+              <w:bidi/>
+              <w:spacing w:after="160" w:line="278" w:lineRule="auto"/>
+            </w:pPr>
+            <w:r>
+              <w:rPr>
+                <w:rFonts w:hint="cs"/>
+                <w:rtl/>
+              </w:rPr>
+              <w:t>עלות חיפוש ב</w:t>
+            </w:r>
+            <w:r>
+              <w:rPr>
+                <w:rtl/>
+              </w:rPr>
+              <w:t xml:space="preserve">מערך </w:t>
+            </w:r>
+            <w:r>
+              <w:rPr>
+                <w:rFonts w:hint="cs"/>
+                <w:rtl/>
+              </w:rPr>
+              <w:t>מסודר אקראית</w:t>
+            </w:r>
+          </w:p>
+        </w:tc>
+        <w:tc>
+          <w:tcPr>
+            <w:tcW w:w="0" w:type="auto"/>
+            <w:hideMark/>
+          </w:tcPr>
+          <w:p>
+            <w:pPr>
+              <w:bidi/>
+              <w:spacing w:after="160" w:line="278" w:lineRule="auto"/>
+            </w:pPr>
+            <w:r>
+              <w:rPr>
+                <w:rFonts w:hint="cs"/>
+                <w:rtl/>
+              </w:rPr>
+              <w:t>עלות חיפוש ב</w:t>
+            </w:r>
+            <w:r>
+              <w:rPr>
+                <w:rtl/>
+              </w:rPr>
+              <w:t>מערך ממוין-הפוך</w:t>
+            </w:r>
+          </w:p>
+        </w:tc>
+        <w:tc>
+          <w:tcPr>
+            <w:tcW w:w="0" w:type="auto"/>
+            <w:hideMark/>
+          </w:tcPr>
+          <w:p>
+            <w:pPr>
+              <w:bidi/>
+              <w:spacing w:after="160" w:line="278" w:lineRule="auto"/>
+            </w:pPr>
+            <w:r>
+              <w:rPr>
+                <w:rFonts w:hint="cs"/>
+                <w:rtl/>
+              </w:rPr>
+              <w:t>עלות חיפוש במערך ממוין</w:t>
+            </w:r>
+          </w:p>
+        </w:tc>
+        <w:tc>
+          <w:tcPr>
+            <w:tcW w:w="0" w:type="auto"/>
+            <w:hideMark/>
+          </w:tcPr>
+          <w:p>
+            <w:pPr>
+              <w:bidi/>
+              <w:spacing w:after="160" w:line="278" w:lineRule="auto"/>
+            </w:pPr>
+            <w:r>
+              <w:rPr>
+                <w:rFonts w:hint="cs"/>
+                <w:rtl/>
+              </w:rPr>
+              <w:t>מספר סידורי</w:t>
+            </w:r>
+          </w:p>
+        </w:tc>
+      </w:tr>
+      <w:tr>
+        <w:trPr>
+          <w:trHeight w:val="610"/>
+          <w:jc w:val="right"/>
+        </w:trPr>
+        <w:tc>
+          <w:tcPr>
+            <w:tcW w:w="0" w:type="auto"/>
+            <w:vAlign w:val="center"/>
+            <w:hideMark/>
+          </w:tcPr>
+          <w:p>
+            <w:pPr>
+              <w:bidi/>
+              <w:spacing w:after="160" w:line="278" w:lineRule="auto"/>
+            </w:pPr>
+            <w:r>
+              <w:t>1415</w:t>
+            </w:r>
+          </w:p>
+        </w:tc>
+        <w:tc>
+          <w:tcPr>
+            <w:tcW w:w="0" w:type="auto"/>
+            <w:vAlign w:val="center"/>
+            <w:hideMark/>
+          </w:tcPr>
+          <w:p>
+            <w:pPr>
+              <w:bidi/>
+              <w:spacing w:after="160" w:line="278" w:lineRule="auto"/>
+            </w:pPr>
+            <w:r>
+              <w:t>3636</w:t>
+            </w:r>
+          </w:p>
+        </w:tc>
+        <w:tc>
+          <w:tcPr>
+            <w:tcW w:w="0" w:type="auto"/>
+            <w:vAlign w:val="center"/>
+            <w:hideMark/>
+          </w:tcPr>
+          <w:p>
+            <w:pPr>
+              <w:bidi/>
+              <w:spacing w:after="160" w:line="278" w:lineRule="auto"/>
+            </w:pPr>
+            <w:r>
+              <w:t>3559</w:t>
+            </w:r>
+          </w:p>
+        </w:tc>
+        <w:tc>
+          <w:tcPr>
+            <w:tcW w:w="0" w:type="auto"/>
+            <w:vAlign w:val="center"/>
+            <w:hideMark/>
+          </w:tcPr>
+          <w:p>
+            <w:pPr>
+              <w:bidi/>
+              <w:spacing w:after="160" w:line="278" w:lineRule="auto"/>
+            </w:pPr>
+            <w:r>
+              <w:t>1086</w:t>
+            </w:r>
+          </w:p>
+        </w:tc>
+        <w:tc>
+          <w:tcPr>
+            <w:tcW w:w="0" w:type="auto"/>
+            <w:vAlign w:val="center"/>
+            <w:hideMark/>
+          </w:tcPr>
+          <w:p>
+            <w:pPr>
+              <w:bidi/>
+              <w:spacing w:after="160" w:line="278" w:lineRule="auto"/>
+            </w:pPr>
+            <w:r>
+              <w:t>1</w:t>
+            </w:r>
+          </w:p>
+        </w:tc>
+      </w:tr>
+      <w:tr>
+        <w:trPr>
+          <w:trHeight w:val="610"/>
+          <w:jc w:val="right"/>
+        </w:trPr>
+        <w:tc>
+          <w:tcPr>
+            <w:tcW w:w="0" w:type="auto"/>
+            <w:vAlign w:val="center"/>
+            <w:hideMark/>
+          </w:tcPr>
+          <w:p>
+            <w:pPr>
+              <w:bidi/>
+              <w:spacing w:after="160" w:line="278" w:lineRule="auto"/>
+            </w:pPr>
+            <w:r>
+              <w:t>2844</w:t>
+            </w:r>
+          </w:p>
+        </w:tc>
+        <w:tc>
+          <w:tcPr>
+            <w:tcW w:w="0" w:type="auto"/>
+            <w:vAlign w:val="center"/>
+            <w:hideMark/>
+          </w:tcPr>
+          <w:p>
+            <w:pPr>
+              <w:bidi/>
+              <w:spacing w:after="160" w:line="278" w:lineRule="auto"/>
+            </w:pPr>
+            <w:r>
+              <w:t>8584</w:t>
+            </w:r>
+          </w:p>
+        </w:tc>
+        <w:tc>
+          <w:tcPr>
+            <w:tcW w:w="0" w:type="auto"/>
+            <w:vAlign w:val="center"/>
+            <w:hideMark/>
+          </w:tcPr>
+          <w:p>
+            <w:pPr>
+              <w:bidi/>
+              <w:spacing w:after="160" w:line="278" w:lineRule="auto"/>
+            </w:pPr>
+            <w:r>
+              <w:t>8023</w:t>
+            </w:r>
+          </w:p>
+        </w:tc>
+        <w:tc>
+          <w:tcPr>
+            <w:tcW w:w="0" w:type="auto"/>
+            <w:vAlign w:val="center"/>
+            <w:hideMark/>
+          </w:tcPr>
+          <w:p>
+            <w:pPr>
+              <w:bidi/>
+              <w:spacing w:after="160" w:line="278" w:lineRule="auto"/>
+            </w:pPr>
+            <w:r>
+              <w:t>2194</w:t>
+            </w:r>
+          </w:p>
+        </w:tc>
+        <w:tc>
+          <w:tcPr>
+            <w:tcW w:w="0" w:type="auto"/>
+            <w:vAlign w:val="center"/>
+            <w:hideMark/>
+          </w:tcPr>
+          <w:p>
+            <w:pPr>
+              <w:bidi/>
+              <w:spacing w:after="160" w:line="278" w:lineRule="auto"/>
+            </w:pPr>
+            <w:r>
+              <w:t>2</w:t>
+            </w:r>
+          </w:p>
+        </w:tc>
+      </w:tr>
+      <w:tr>
+        <w:trPr>
+          <w:trHeight w:val="610"/>
+          <w:jc w:val="right"/>
+        </w:trPr>
+        <w:tc>
+          <w:tcPr>
+            <w:tcW w:w="0" w:type="auto"/>
+            <w:vAlign w:val="center"/>
+            <w:hideMark/>
+          </w:tcPr>
+          <w:p>
+            <w:pPr>
+              <w:bidi/>
+              <w:spacing w:after="160" w:line="278" w:lineRule="auto"/>
+            </w:pPr>
+            <w:r>
+              <w:t>5921</w:t>
+            </w:r>
+          </w:p>
+        </w:tc>
+        <w:tc>
+          <w:tcPr>
+            <w:tcW w:w="0" w:type="auto"/>
+            <w:vAlign w:val="center"/>
+            <w:hideMark/>
+          </w:tcPr>
+          <w:p>
+            <w:pPr>
+              <w:bidi/>
+              <w:spacing w:after="160" w:line="278" w:lineRule="auto"/>
+            </w:pPr>
+            <w:r>
+              <w:t>18896</w:t>
+            </w:r>
+          </w:p>
+        </w:tc>
+        <w:tc>
+          <w:tcPr>
+            <w:tcW w:w="0" w:type="auto"/>
+            <w:vAlign w:val="center"/>
+            <w:hideMark/>
+          </w:tcPr>
+          <w:p>
+            <w:pPr>
+              <w:bidi/>
+              <w:spacing w:after="160" w:line="278" w:lineRule="auto"/>
+            </w:pPr>
+            <w:r>
+              <w:t>17841</w:t>
+            </w:r>
+          </w:p>
+        </w:tc>
+        <w:tc>
+          <w:tcPr>
+            <w:tcW w:w="0" w:type="auto"/>
+            <w:vAlign w:val="center"/>
+            <w:hideMark/>
+          </w:tcPr>
+          <w:p>
+            <w:pPr>
+              <w:bidi/>
+              <w:spacing w:after="160" w:line="278" w:lineRule="auto"/>
+            </w:pPr>
+            <w:r>
+              <w:t>4412</w:t>
+            </w:r>
+          </w:p>
+        </w:tc>
+        <w:tc>
+          <w:tcPr>
+            <w:tcW w:w="0" w:type="auto"/>
+            <w:vAlign w:val="center"/>
+            <w:hideMark/>
+          </w:tcPr>
+          <w:p>
+            <w:pPr>
+              <w:bidi/>
+              <w:spacing w:after="160" w:line="278" w:lineRule="auto"/>
+            </w:pPr>
+            <w:r>
+              <w:t>3</w:t>
+            </w:r>
+          </w:p>
+        </w:tc>
+      </w:tr>
+      <w:tr>
+        <w:trPr>
+          <w:trHeight w:val="610"/>
+          <w:jc w:val="right"/>
+        </w:trPr>
+        <w:tc>
+          <w:tcPr>
+            <w:tcW w:w="0" w:type="auto"/>
+            <w:vAlign w:val="center"/>
+            <w:hideMark/>
+          </w:tcPr>
+          <w:p>
+            <w:pPr>
+              <w:bidi/>
+              <w:spacing w:after="160" w:line="278" w:lineRule="auto"/>
+            </w:pPr>
+            <w:r>
+              <w:t>11995</w:t>
+            </w:r>
+          </w:p>
+        </w:tc>
+        <w:tc>
+          <w:tcPr>
+            <w:tcW w:w="0" w:type="auto"/>
+            <w:vAlign w:val="center"/>
+            <w:hideMark/>
+          </w:tcPr>
+          <w:p>
+            <w:pPr>
+              <w:bidi/>
+              <w:spacing w:after="160" w:line="278" w:lineRule="auto"/>
+            </w:pPr>
+            <w:r>
+              <w:t>41265</w:t>
+            </w:r>
+          </w:p>
+        </w:tc>
+        <w:tc>
+          <w:tcPr>
+            <w:tcW w:w="0" w:type="auto"/>
+            <w:vAlign w:val="center"/>
+            <w:hideMark/>
+          </w:tcPr>
+          <w:p>
+            <w:pPr>
+              <w:bidi/>
+              <w:spacing w:after="160" w:line="278" w:lineRule="auto"/>
+            </w:pPr>
+            <w:r>
+              <w:t>39255</w:t>
+            </w:r>
+          </w:p>
+        </w:tc>
+        <w:tc>
+          <w:tcPr>
+            <w:tcW w:w="0" w:type="auto"/>
+            <w:vAlign w:val="center"/>
+            <w:hideMark/>
+          </w:tcPr>
+          <w:p>
+            <w:pPr>
+              <w:bidi/>
+              <w:spacing w:after="160" w:line="278" w:lineRule="auto"/>
+            </w:pPr>
+            <w:r>
+              <w:t>8850</w:t>
+            </w:r>
+          </w:p>
+        </w:tc>
+        <w:tc>
+          <w:tcPr>
+            <w:tcW w:w="0" w:type="auto"/>
+            <w:vAlign w:val="center"/>
+            <w:hideMark/>
+          </w:tcPr>
+          <w:p>
+            <w:pPr>
+              <w:bidi/>
+              <w:spacing w:after="160" w:line="278" w:lineRule="auto"/>
+            </w:pPr>
+            <w:r>
+              <w:t>4</w:t>
+            </w:r>
+          </w:p>
+        </w:tc>
+      </w:tr>
+      <w:tr>
+        <w:trPr>
+          <w:trHeight w:val="610"/>
+          <w:jc w:val="right"/>
+        </w:trPr>
+        <w:tc>
+          <w:tcPr>
+            <w:tcW w:w="0" w:type="auto"/>
+            <w:vAlign w:val="center"/>
+            <w:hideMark/>
+          </w:tcPr>
+          <w:p>
+            <w:pPr>
+              <w:bidi/>
+              <w:spacing w:after="160" w:line="278" w:lineRule="auto"/>
+            </w:pPr>
+            <w:r>
+              <w:t>24945</w:t>
+            </w:r>
+          </w:p>
+        </w:tc>
+        <w:tc>
+          <w:tcPr>
+            <w:tcW w:w="0" w:type="auto"/>
+            <w:vAlign w:val="center"/>
+            <w:hideMark/>
+          </w:tcPr>
+          <w:p>
+            <w:pPr>
+              <w:bidi/>
+              <w:spacing w:after="160" w:line="278" w:lineRule="auto"/>
+            </w:pPr>
+            <w:r>
+              <w:t>93769</w:t>
+            </w:r>
+          </w:p>
+        </w:tc>
+        <w:tc>
+          <w:tcPr>
+            <w:tcW w:w="0" w:type="auto"/>
+            <w:vAlign w:val="center"/>
+            <w:hideMark/>
+          </w:tcPr>
+          <w:p>
+            <w:pPr>
+              <w:bidi/>
+              <w:spacing w:after="160" w:line="278" w:lineRule="auto"/>
+            </w:pPr>
+            <w:r>
+              <w:t>85637</w:t>
+            </w:r>
+          </w:p>
+        </w:tc>
+        <w:tc>
+          <w:tcPr>
+            <w:tcW w:w="0" w:type="auto"/>
+            <w:vAlign w:val="center"/>
+            <w:hideMark/>
+          </w:tcPr>
+          <w:p>
+            <w:pPr>
+              <w:bidi/>
+              <w:spacing w:after="160" w:line="278" w:lineRule="auto"/>
+            </w:pPr>
+            <w:r>
+              <w:t>17728</w:t>
+            </w:r>
+          </w:p>
+        </w:tc>
+        <w:tc>
+          <w:tcPr>
+            <w:tcW w:w="0" w:type="auto"/>
+            <w:vAlign w:val="center"/>
+            <w:hideMark/>
+          </w:tcPr>
+          <w:p>
+            <w:pPr>
+              <w:bidi/>
+              <w:spacing w:after="160" w:line="278" w:lineRule="auto"/>
+            </w:pPr>
+            <w:r>
+              <w:t>5</w:t>
+            </w:r>
+          </w:p>
+        </w:tc>
+      </w:tr>
+      <w:tr>
+        <w:trPr>
+          <w:trHeight w:val="610"/>
+          <w:jc w:val="right"/>
+        </w:trPr>
+        <w:tc>
+          <w:tcPr>
+            <w:tcW w:w="0" w:type="auto"/>
+            <w:vAlign w:val="center"/>
+            <w:hideMark/>
+          </w:tcPr>
+          <w:p>
+            <w:pPr>
+              <w:bidi/>
+              <w:spacing w:after="160" w:line="278" w:lineRule="auto"/>
+            </w:pPr>
+            <w:r>
+              <w:t>50976</w:t>
+            </w:r>
+          </w:p>
+        </w:tc>
+        <w:tc>
+          <w:tcPr>
+            <w:tcW w:w="0" w:type="auto"/>
+            <w:vAlign w:val="center"/>
+            <w:hideMark/>
+          </w:tcPr>
+          <w:p>
+            <w:pPr>
+              <w:bidi/>
+              <w:spacing w:after="160" w:line="278" w:lineRule="auto"/>
+            </w:pPr>
+            <w:r>
+              <w:t>204235</w:t>
+            </w:r>
+          </w:p>
+        </w:tc>
+        <w:tc>
+          <w:tcPr>
+            <w:tcW w:w="0" w:type="auto"/>
+            <w:vAlign w:val="center"/>
+            <w:hideMark/>
+          </w:tcPr>
+          <w:p>
+            <w:pPr>
+              <w:bidi/>
+              <w:spacing w:after="160" w:line="278" w:lineRule="auto"/>
+            </w:pPr>
+            <w:r>
+              <w:t>185507</w:t>
+            </w:r>
+          </w:p>
+        </w:tc>
+        <w:tc>
+          <w:tcPr>
+            <w:tcW w:w="0" w:type="auto"/>
+            <w:vAlign w:val="center"/>
+            <w:hideMark/>
+          </w:tcPr>
+          <w:p>
+            <w:pPr>
+              <w:bidi/>
+              <w:spacing w:after="160" w:line="278" w:lineRule="auto"/>
+            </w:pPr>
+            <w:r>
+              <w:t>35486</w:t>
+            </w:r>
+          </w:p>
+        </w:tc>
+        <w:tc>
+          <w:tcPr>
+            <w:tcW w:w="0" w:type="auto"/>
+            <w:vAlign w:val="center"/>
+            <w:hideMark/>
+          </w:tcPr>
+          <w:p>
+            <w:pPr>
+              <w:bidi/>
+              <w:spacing w:after="160" w:line="278" w:lineRule="auto"/>
+            </w:pPr>
+            <w:r>
+              <w:t>6</w:t>
+            </w:r>
+          </w:p>
+        </w:tc>
+      </w:tr>
+      <w:tr>
+        <w:trPr>
+          <w:trHeight w:val="610"/>
+          <w:jc w:val="right"/>
+        </w:trPr>
+        <w:tc>
+          <w:tcPr>
+            <w:tcW w:w="0" w:type="auto"/>
+            <w:vAlign w:val="center"/>
+            <w:hideMark/>
+          </w:tcPr>
+          <w:p>
+            <w:pPr>
+              <w:bidi/>
+              <w:spacing w:after="160" w:line="278" w:lineRule="auto"/>
+            </w:pPr>
+            <w:r>
+              <w:t>104009</w:t>
+            </w:r>
+          </w:p>
+        </w:tc>
+        <w:tc>
+          <w:tcPr>
+            <w:tcW w:w="0" w:type="auto"/>
+            <w:vAlign w:val="center"/>
+            <w:hideMark/>
+          </w:tcPr>
+          <w:p>
+            <w:pPr>
+              <w:bidi/>
+              <w:spacing w:after="160" w:line="278" w:lineRule="auto"/>
+            </w:pPr>
+            <w:r>
+              <w:t>448650</w:t>
+            </w:r>
+          </w:p>
+        </w:tc>
+        <w:tc>
+          <w:tcPr>
+            <w:tcW w:w="0" w:type="auto"/>
+            <w:vAlign w:val="center"/>
+            <w:hideMark/>
+          </w:tcPr>
+          <w:p>
+            <w:pPr>
+              <w:bidi/>
+              <w:spacing w:after="160" w:line="278" w:lineRule="auto"/>
+            </w:pPr>
+            <w:r>
+              <w:t>399457</w:t>
+            </w:r>
+          </w:p>
+        </w:tc>
+        <w:tc>
+          <w:tcPr>
+            <w:tcW w:w="0" w:type="auto"/>
+            <w:vAlign w:val="center"/>
+            <w:hideMark/>
+          </w:tcPr>
+          <w:p>
+            <w:pPr>
+              <w:bidi/>
+              <w:spacing w:after="160" w:line="278" w:lineRule="auto"/>
+            </w:pPr>
+            <w:r>
+              <w:t>71004</w:t>
+            </w:r>
+          </w:p>
+        </w:tc>
+        <w:tc>
+          <w:tcPr>
+            <w:tcW w:w="0" w:type="auto"/>
+            <w:vAlign w:val="center"/>
+            <w:hideMark/>
+          </w:tcPr>
+          <w:p>
+            <w:pPr>
+              <w:bidi/>
+              <w:spacing w:after="160" w:line="278" w:lineRule="auto"/>
+            </w:pPr>
+            <w:r>
+              <w:t>7</w:t>
+            </w:r>
+          </w:p>
+        </w:tc>
+      </w:tr>
+      <w:tr>
+        <w:trPr>
+          <w:trHeight w:val="610"/>
+          <w:jc w:val="right"/>
+        </w:trPr>
+        <w:tc>
+          <w:tcPr>
+            <w:tcW w:w="0" w:type="auto"/>
+            <w:vAlign w:val="center"/>
+            <w:hideMark/>
+          </w:tcPr>
+          <w:p>
+            <w:pPr>
+              <w:bidi/>
+              <w:spacing w:after="160" w:line="278" w:lineRule="auto"/>
+            </w:pPr>
+            <w:r>
+              <w:t>211114</w:t>
+            </w:r>
+          </w:p>
+        </w:tc>
+        <w:tc>
+          <w:tcPr>
+            <w:tcW w:w="0" w:type="auto"/>
+            <w:vAlign w:val="center"/>
+            <w:hideMark/>
+          </w:tcPr>
+          <w:p>
+            <w:pPr>
+              <w:bidi/>
+              <w:spacing w:after="160" w:line="278" w:lineRule="auto"/>
+            </w:pPr>
+            <w:r>
+              <w:t>974718</w:t>
+            </w:r>
+          </w:p>
+        </w:tc>
+        <w:tc>
+          <w:tcPr>
+            <w:tcW w:w="0" w:type="auto"/>
+            <w:vAlign w:val="center"/>
+            <w:hideMark/>
+          </w:tcPr>
+          <w:p>
+            <w:pPr>
+              <w:bidi/>
+              <w:spacing w:after="160" w:line="278" w:lineRule="auto"/>
+            </w:pPr>
+            <w:r>
+              <w:t>855775</w:t>
+            </w:r>
+          </w:p>
+        </w:tc>
+        <w:tc>
+          <w:tcPr>
+            <w:tcW w:w="0" w:type="auto"/>
+            <w:vAlign w:val="center"/>
+            <w:hideMark/>
+          </w:tcPr>
+          <w:p>
+            <w:pPr>
+              <w:bidi/>
+              <w:spacing w:after="160" w:line="278" w:lineRule="auto"/>
+            </w:pPr>
+            <w:r>
+              <w:t>142042</w:t>
+            </w:r>
+          </w:p>
+        </w:tc>
+        <w:tc>
+          <w:tcPr>
+            <w:tcW w:w="0" w:type="auto"/>
+            <w:vAlign w:val="center"/>
+            <w:hideMark/>
+          </w:tcPr>
+          <w:p>
+            <w:pPr>
+              <w:bidi/>
+              <w:spacing w:after="160" w:line="278" w:lineRule="auto"/>
+            </w:pPr>
+            <w:r>
+              <w:t>8</w:t>
+            </w:r>
+          </w:p>
+        </w:tc>
+      </w:tr>
+      <w:tr>
+        <w:trPr>
+          <w:trHeight w:val="610"/>
+          <w:jc w:val="right"/>
+        </w:trPr>
+        <w:tc>
+          <w:tcPr>
+            <w:tcW w:w="0" w:type="auto"/>
+            <w:vAlign w:val="center"/>
+            <w:hideMark/>
+          </w:tcPr>
+          <w:p>
+            <w:pPr>
+              <w:bidi/>
+              <w:spacing w:after="160" w:line="278" w:lineRule="auto"/>
+            </w:pPr>
+            <w:r>
+              <w:t>430651</w:t>
+            </w:r>
+          </w:p>
+        </w:tc>
+        <w:tc>
+          <w:tcPr>
+            <w:tcW w:w="0" w:type="auto"/>
+            <w:vAlign w:val="center"/>
+            <w:hideMark/>
+          </w:tcPr>
+          <w:p>
+            <w:pPr>
+              <w:bidi/>
+              <w:spacing w:after="160" w:line="278" w:lineRule="auto"/>
+            </w:pPr>
+            <w:r>
+              <w:t>2087582</w:t>
+            </w:r>
+          </w:p>
+        </w:tc>
+        <w:tc>
+          <w:tcPr>
+            <w:tcW w:w="0" w:type="auto"/>
+            <w:vAlign w:val="center"/>
+            <w:hideMark/>
+          </w:tcPr>
+          <w:p>
+            <w:pPr>
+              <w:bidi/>
+              <w:spacing w:after="160" w:line="278" w:lineRule="auto"/>
+            </w:pPr>
+            <w:r>
+              <w:t>1825245</w:t>
+            </w:r>
+          </w:p>
+        </w:tc>
+        <w:tc>
+          <w:tcPr>
+            <w:tcW w:w="0" w:type="auto"/>
+            <w:vAlign w:val="center"/>
+            <w:hideMark/>
+          </w:tcPr>
+          <w:p>
+            <w:pPr>
+              <w:bidi/>
+              <w:spacing w:after="160" w:line="278" w:lineRule="auto"/>
+            </w:pPr>
+            <w:r>
+              <w:t>284120</w:t>
+            </w:r>
+          </w:p>
+        </w:tc>
+        <w:tc>
+          <w:tcPr>
+            <w:tcW w:w="0" w:type="auto"/>
+            <w:vAlign w:val="center"/>
+            <w:hideMark/>
+          </w:tcPr>
+          <w:p>
+            <w:pPr>
+              <w:bidi/>
+              <w:spacing w:after="160" w:line="278" w:lineRule="auto"/>
+            </w:pPr>
+            <w:r>
+              <w:t>9</w:t>
+            </w:r>
+          </w:p>
+        </w:tc>
+      </w:tr>
+      <w:tr>
+        <w:trPr>
+          <w:trHeight w:val="593"/>
+          <w:jc w:val="right"/>
+        </w:trPr>
+        <w:tc>
+          <w:tcPr>
+            <w:tcW w:w="0" w:type="auto"/>
+            <w:vAlign w:val="center"/>
+            <w:hideMark/>
+          </w:tcPr>
+          <w:p>
+            <w:pPr>
+              <w:bidi/>
+              <w:spacing w:after="160" w:line="278" w:lineRule="auto"/>
+            </w:pPr>
+            <w:r>
+              <w:t>879659</w:t>
+            </w:r>
+          </w:p>
+        </w:tc>
+        <w:tc>
+          <w:tcPr>
+            <w:tcW w:w="0" w:type="auto"/>
+            <w:vAlign w:val="center"/>
+            <w:hideMark/>
+          </w:tcPr>
+          <w:p>
+            <w:pPr>
+              <w:bidi/>
+              <w:spacing w:after="160" w:line="278" w:lineRule="auto"/>
+            </w:pPr>
+            <w:r>
+              <w:t>4474449</w:t>
+            </w:r>
+          </w:p>
+        </w:tc>
+        <w:tc>
+          <w:tcPr>
+            <w:tcW w:w="0" w:type="auto"/>
+            <w:vAlign w:val="center"/>
+            <w:hideMark/>
+          </w:tcPr>
+          <w:p>
+            <w:pPr>
+              <w:bidi/>
+              <w:spacing w:after="160" w:line="278" w:lineRule="auto"/>
+            </w:pPr>
+            <w:r>
+              <w:t>3877851</w:t>
+            </w:r>
+          </w:p>
+        </w:tc>
+        <w:tc>
+          <w:tcPr>
+            <w:tcW w:w="0" w:type="auto"/>
+            <w:vAlign w:val="center"/>
+            <w:hideMark/>
+          </w:tcPr>
+          <w:p>
+            <w:pPr>
+              <w:bidi/>
+              <w:spacing w:after="160" w:line="278" w:lineRule="auto"/>
+            </w:pPr>
+            <w:r>
+              <w:t>568278</w:t>
+            </w:r>
+          </w:p>
+        </w:tc>
+        <w:tc>
+          <w:tcPr>
+            <w:tcW w:w="0" w:type="auto"/>
+            <w:vAlign w:val="center"/>
+            <w:hideMark/>
+          </w:tcPr>
+          <w:p>
+            <w:pPr>
+              <w:bidi/>
+              <w:spacing w:after="160" w:line="278" w:lineRule="auto"/>
+            </w:pPr>
+            <w:r>
+              <w:t>10</w:t>
+            </w:r>
+          </w:p>
+        </w:tc>
+      </w:tr>
+    </w:tbl>
+    <w:p>
+      <w:pPr>
+        <w:bidi/>
+        <w:rPr>
+          <w:color w:val="595959" w:themeColor="text1" w:themeTint="A6"/>
+        </w:rPr>
+      </w:pPr>
+    </w:p>
+    <w:p>
+      <w:pPr>
+        <w:bidi/>
+        <w:rPr>
+          <w:rFonts w:hint="cs"/>
+          <w:color w:val="595959" w:themeColor="text1" w:themeTint="A6"/>
+          <w:rtl/>
+        </w:rPr>
+      </w:pPr>
     </w:p>
     <w:sectPr>
       <w:pgSz w:w="12240" w:h="15840"/>
@@ -2043,6 +5084,128 @@
     </w:sectPr>
   </w:body>
 </w:document>
+</file>
+
+<file path=word/numbering.xml><?xml version="1.0" encoding="utf-8"?>
+<w:numbering xmlns:wpc="http://schemas.microsoft.com/office/word/2010/wordprocessingCanvas" xmlns:cx="http://schemas.microsoft.com/office/drawing/2014/chartex" xmlns:cx1="http://schemas.microsoft.com/office/drawing/2015/9/8/chartex" xmlns:cx2="http://schemas.microsoft.com/office/drawing/2015/10/21/chartex" xmlns:cx3="http://schemas.microsoft.com/office/drawing/2016/5/9/chartex" xmlns:cx4="http://schemas.microsoft.com/office/drawing/2016/5/10/chartex" xmlns:cx5="http://schemas.microsoft.com/office/drawing/2016/5/11/chartex" xmlns:cx6="http://schemas.microsoft.com/office/drawing/2016/5/12/chartex" xmlns:cx7="http://schemas.microsoft.com/office/drawing/2016/5/13/chartex" xmlns:cx8="http://schemas.microsoft.com/office/drawing/2016/5/14/chartex" xmlns:mc="http://schemas.openxmlformats.org/markup-compatibility/2006" xmlns:aink="http://schemas.microsoft.com/office/drawing/2016/ink" xmlns:am3d="http://schemas.microsoft.com/office/drawing/2017/model3d" xmlns:o="urn:schemas-microsoft-com:office:office" xmlns:oel="http://schemas.microsoft.com/office/2019/extlst" xmlns:r="http://schemas.openxmlformats.org/officeDocument/2006/relationships" xmlns:m="http://schemas.openxmlformats.org/officeDocument/2006/math" xmlns:v="urn:schemas-microsoft-com:vml" xmlns:wp14="http://schemas.microsoft.com/office/word/2010/wordprocessingDrawing" xmlns:wp="http://schemas.openxmlformats.org/drawingml/2006/wordprocessingDrawing" xmlns:w10="urn:schemas-microsoft-com:office:word" xmlns:w="http://schemas.openxmlformats.org/wordprocessingml/2006/main" xmlns:w14="http://schemas.microsoft.com/office/word/2010/wordml" xmlns:w15="http://schemas.microsoft.com/office/word/2012/wordml" xmlns:w16cex="http://schemas.microsoft.com/office/word/2018/wordml/cex" xmlns:w16cid="http://schemas.microsoft.com/office/word/2016/wordml/cid" xmlns:w16="http://schemas.microsoft.com/office/word/2018/wordml" xmlns:w16du="http://schemas.microsoft.com/office/word/2023/wordml/word16du" xmlns:w16sdtdh="http://schemas.microsoft.com/office/word/2020/wordml/sdtdatahash" xmlns:w16se="http://schemas.microsoft.com/office/word/2015/wordml/symex" xmlns:wpg="http://schemas.microsoft.com/office/word/2010/wordprocessingGroup" xmlns:wpi="http://schemas.microsoft.com/office/word/2010/wordprocessingInk" xmlns:wne="http://schemas.microsoft.com/office/word/2006/wordml" xmlns:wps="http://schemas.microsoft.com/office/word/2010/wordprocessingShape" mc:Ignorable="w14 w15 w16se w16cid w16 w16cex w16sdtdh w16du wp14">
+  <w:abstractNum w:abstractNumId="0" w15:restartNumberingAfterBreak="0">
+    <w:nsid w:val="594B4E30"/>
+    <w:multiLevelType w:val="multilevel"/>
+    <w:tmpl w:val="489AC494"/>
+    <w:lvl w:ilvl="0">
+      <w:start w:val="1"/>
+      <w:numFmt w:val="decimal"/>
+      <w:lvlText w:val="%1."/>
+      <w:lvlJc w:val="left"/>
+      <w:pPr>
+        <w:ind w:left="360" w:hanging="360"/>
+      </w:pPr>
+      <w:rPr>
+        <w:rFonts w:hint="default"/>
+        <w:lang w:bidi="he-IL"/>
+      </w:rPr>
+    </w:lvl>
+    <w:lvl w:ilvl="1">
+      <w:start w:val="1"/>
+      <w:numFmt w:val="upperRoman"/>
+      <w:lvlText w:val="%2."/>
+      <w:lvlJc w:val="left"/>
+      <w:pPr>
+        <w:ind w:left="1080" w:hanging="360"/>
+      </w:pPr>
+      <w:rPr>
+        <w:rFonts w:hint="default"/>
+      </w:rPr>
+    </w:lvl>
+    <w:lvl w:ilvl="2">
+      <w:start w:val="1"/>
+      <w:numFmt w:val="lowerRoman"/>
+      <w:lvlText w:val="%3."/>
+      <w:lvlJc w:val="right"/>
+      <w:pPr>
+        <w:ind w:left="1800" w:hanging="180"/>
+      </w:pPr>
+      <w:rPr>
+        <w:rFonts w:hint="default"/>
+      </w:rPr>
+    </w:lvl>
+    <w:lvl w:ilvl="3">
+      <w:start w:val="1"/>
+      <w:numFmt w:val="decimal"/>
+      <w:lvlText w:val="%4."/>
+      <w:lvlJc w:val="left"/>
+      <w:pPr>
+        <w:ind w:left="2520" w:hanging="360"/>
+      </w:pPr>
+      <w:rPr>
+        <w:rFonts w:hint="default"/>
+      </w:rPr>
+    </w:lvl>
+    <w:lvl w:ilvl="4">
+      <w:start w:val="1"/>
+      <w:numFmt w:val="lowerLetter"/>
+      <w:lvlText w:val="%5."/>
+      <w:lvlJc w:val="left"/>
+      <w:pPr>
+        <w:ind w:left="3240" w:hanging="360"/>
+      </w:pPr>
+      <w:rPr>
+        <w:rFonts w:hint="default"/>
+      </w:rPr>
+    </w:lvl>
+    <w:lvl w:ilvl="5">
+      <w:start w:val="1"/>
+      <w:numFmt w:val="lowerRoman"/>
+      <w:lvlText w:val="%6."/>
+      <w:lvlJc w:val="right"/>
+      <w:pPr>
+        <w:ind w:left="3960" w:hanging="180"/>
+      </w:pPr>
+      <w:rPr>
+        <w:rFonts w:hint="default"/>
+      </w:rPr>
+    </w:lvl>
+    <w:lvl w:ilvl="6">
+      <w:start w:val="1"/>
+      <w:numFmt w:val="decimal"/>
+      <w:lvlText w:val="%7."/>
+      <w:lvlJc w:val="left"/>
+      <w:pPr>
+        <w:ind w:left="4680" w:hanging="360"/>
+      </w:pPr>
+      <w:rPr>
+        <w:rFonts w:hint="default"/>
+      </w:rPr>
+    </w:lvl>
+    <w:lvl w:ilvl="7">
+      <w:start w:val="1"/>
+      <w:numFmt w:val="lowerLetter"/>
+      <w:lvlText w:val="%8."/>
+      <w:lvlJc w:val="left"/>
+      <w:pPr>
+        <w:ind w:left="5400" w:hanging="360"/>
+      </w:pPr>
+      <w:rPr>
+        <w:rFonts w:hint="default"/>
+      </w:rPr>
+    </w:lvl>
+    <w:lvl w:ilvl="8">
+      <w:start w:val="1"/>
+      <w:numFmt w:val="lowerRoman"/>
+      <w:lvlText w:val="%9."/>
+      <w:lvlJc w:val="right"/>
+      <w:pPr>
+        <w:ind w:left="6120" w:hanging="180"/>
+      </w:pPr>
+      <w:rPr>
+        <w:rFonts w:hint="default"/>
+      </w:rPr>
+    </w:lvl>
+  </w:abstractNum>
+  <w:num w:numId="1" w16cid:durableId="778254429">
+    <w:abstractNumId w:val="0"/>
+  </w:num>
+</w:numbering>
 </file>
 
 <file path=word/styles.xml><?xml version="1.0" encoding="utf-8"?>
@@ -2445,6 +5608,7 @@
   <w:style w:type="paragraph" w:default="1" w:styleId="Normal">
     <w:name w:val="Normal"/>
     <w:qFormat/>
+    <w:rsid w:val="00E67A60"/>
   </w:style>
   <w:style w:type="paragraph" w:styleId="Heading1">
     <w:name w:val="heading 1"/>
@@ -3014,6 +6178,25 @@
       <w:szCs w:val="20"/>
     </w:rPr>
   </w:style>
+  <w:style w:type="table" w:styleId="TableGrid">
+    <w:name w:val="Table Grid"/>
+    <w:basedOn w:val="TableNormal"/>
+    <w:uiPriority w:val="39"/>
+    <w:rsid w:val="004A5B9A"/>
+    <w:pPr>
+      <w:spacing w:after="0" w:line="240" w:lineRule="auto"/>
+    </w:pPr>
+    <w:tblPr>
+      <w:tblBorders>
+        <w:top w:val="single" w:sz="4" w:space="0" w:color="auto"/>
+        <w:left w:val="single" w:sz="4" w:space="0" w:color="auto"/>
+        <w:bottom w:val="single" w:sz="4" w:space="0" w:color="auto"/>
+        <w:right w:val="single" w:sz="4" w:space="0" w:color="auto"/>
+        <w:insideH w:val="single" w:sz="4" w:space="0" w:color="auto"/>
+        <w:insideV w:val="single" w:sz="4" w:space="0" w:color="auto"/>
+      </w:tblBorders>
+    </w:tblPr>
+  </w:style>
 </w:styles>
 </file>
 

</xml_diff>